<commit_message>
very minor edit to cover letter
</commit_message>
<xml_diff>
--- a/TIFS - Cover letter, 20150731.docx
+++ b/TIFS - Cover letter, 20150731.docx
@@ -1,6 +1,6 @@
 
 <file path=word/document.xml><?xml version="1.0" encoding="utf-8"?>
-<w:document xmlns:ve="http://schemas.openxmlformats.org/markup-compatibility/2006" xmlns:o="urn:schemas-microsoft-com:office:office" xmlns:r="http://schemas.openxmlformats.org/officeDocument/2006/relationships" xmlns:m="http://schemas.openxmlformats.org/officeDocument/2006/math" xmlns:v="urn:schemas-microsoft-com:vml" xmlns:wp="http://schemas.openxmlformats.org/drawingml/2006/wordprocessingDrawing" xmlns:w10="urn:schemas-microsoft-com:office:word" xmlns:w="http://schemas.openxmlformats.org/wordprocessingml/2006/main" xmlns:wne="http://schemas.microsoft.com/office/word/2006/wordml">
+<w:document xmlns:wpc="http://schemas.microsoft.com/office/word/2010/wordprocessingCanvas" xmlns:mc="http://schemas.openxmlformats.org/markup-compatibility/2006" xmlns:o="urn:schemas-microsoft-com:office:office" xmlns:r="http://schemas.openxmlformats.org/officeDocument/2006/relationships" xmlns:m="http://schemas.openxmlformats.org/officeDocument/2006/math" xmlns:v="urn:schemas-microsoft-com:vml" xmlns:wp14="http://schemas.microsoft.com/office/word/2010/wordprocessingDrawing" xmlns:wp="http://schemas.openxmlformats.org/drawingml/2006/wordprocessingDrawing" xmlns:w10="urn:schemas-microsoft-com:office:word" xmlns:w="http://schemas.openxmlformats.org/wordprocessingml/2006/main" xmlns:w14="http://schemas.microsoft.com/office/word/2010/wordml" xmlns:wpg="http://schemas.microsoft.com/office/word/2010/wordprocessingGroup" xmlns:wpi="http://schemas.microsoft.com/office/word/2010/wordprocessingInk" xmlns:wne="http://schemas.microsoft.com/office/word/2006/wordml" xmlns:wps="http://schemas.microsoft.com/office/word/2010/wordprocessingShape" mc:Ignorable="w14 wp14">
   <w:body>
     <w:p>
       <w:pPr>
@@ -35,10 +35,7 @@
     </w:p>
     <w:p>
       <w:r>
-        <w:t>IEEE T</w:t>
-      </w:r>
-      <w:r>
-        <w:t xml:space="preserve">ransactions on </w:t>
+        <w:t xml:space="preserve">IEEE Transactions on </w:t>
       </w:r>
     </w:p>
     <w:p>
@@ -159,19 +156,7 @@
         <w:t>a regular paper</w:t>
       </w:r>
       <w:r>
-        <w:t xml:space="preserve"> in</w:t>
-      </w:r>
-      <w:r>
-        <w:t xml:space="preserve"> </w:t>
-      </w:r>
-      <w:r>
-        <w:t>IEEE T</w:t>
-      </w:r>
-      <w:r>
-        <w:t>ransactions on Information Forensics And Security</w:t>
-      </w:r>
-      <w:r>
-        <w:t xml:space="preserve">. </w:t>
+        <w:t xml:space="preserve"> in IEEE Transactions on Information Forensics And Security. </w:t>
       </w:r>
     </w:p>
     <w:p>
@@ -202,10 +187,7 @@
     <w:p/>
     <w:p>
       <w:r>
-        <w:t>The corresponding author is</w:t>
-      </w:r>
-      <w:r>
-        <w:t>:</w:t>
+        <w:t>The corresponding author is:</w:t>
       </w:r>
     </w:p>
     <w:p/>
@@ -216,10 +198,10 @@
       <w:r>
         <w:t xml:space="preserve">Artur Janicki, Warsaw University of Technology, e-mail: </w:t>
       </w:r>
-      <w:hyperlink r:id="rId7" w:history="1">
+      <w:hyperlink r:id="rId8" w:history="1">
         <w:r>
           <w:rPr>
-            <w:rStyle w:val="Hipercze"/>
+            <w:rStyle w:val="Hyperlink"/>
           </w:rPr>
           <w:t>A.Janicki@tele.pw.edu.pl</w:t>
         </w:r>
@@ -237,17 +219,37 @@
     <w:p/>
     <w:p>
       <w:r>
-        <w:t>We are looking forward to hearing from you.</w:t>
+        <w:t xml:space="preserve">We </w:t>
+      </w:r>
+      <w:r>
+        <w:t>look</w:t>
+      </w:r>
+      <w:r>
+        <w:t xml:space="preserve"> forward to receiving the review outcome.</w:t>
+      </w:r>
+    </w:p>
+    <w:p>
+      <w:r>
+        <w:t xml:space="preserve"> </w:t>
+      </w:r>
+    </w:p>
+    <w:p/>
+    <w:p>
+      <w:r>
+        <w:t>Yours s</w:t>
+      </w:r>
+      <w:r>
+        <w:t>incerely,</w:t>
       </w:r>
     </w:p>
     <w:p/>
     <w:p/>
+    <w:p/>
+    <w:p/>
     <w:p>
-      <w:r>
-        <w:t>Sincerely,</w:t>
-      </w:r>
+      <w:bookmarkStart w:id="0" w:name="_GoBack"/>
+      <w:bookmarkEnd w:id="0"/>
     </w:p>
-    <w:p/>
     <w:p/>
     <w:p>
       <w:pPr>
@@ -317,7 +319,7 @@
 </file>
 
 <file path=word/endnotes.xml><?xml version="1.0" encoding="utf-8"?>
-<w:endnotes xmlns:ve="http://schemas.openxmlformats.org/markup-compatibility/2006" xmlns:o="urn:schemas-microsoft-com:office:office" xmlns:r="http://schemas.openxmlformats.org/officeDocument/2006/relationships" xmlns:m="http://schemas.openxmlformats.org/officeDocument/2006/math" xmlns:v="urn:schemas-microsoft-com:vml" xmlns:wp="http://schemas.openxmlformats.org/drawingml/2006/wordprocessingDrawing" xmlns:w10="urn:schemas-microsoft-com:office:word" xmlns:w="http://schemas.openxmlformats.org/wordprocessingml/2006/main" xmlns:wne="http://schemas.microsoft.com/office/word/2006/wordml">
+<w:endnotes xmlns:wpc="http://schemas.microsoft.com/office/word/2010/wordprocessingCanvas" xmlns:mc="http://schemas.openxmlformats.org/markup-compatibility/2006" xmlns:o="urn:schemas-microsoft-com:office:office" xmlns:r="http://schemas.openxmlformats.org/officeDocument/2006/relationships" xmlns:m="http://schemas.openxmlformats.org/officeDocument/2006/math" xmlns:v="urn:schemas-microsoft-com:vml" xmlns:wp14="http://schemas.microsoft.com/office/word/2010/wordprocessingDrawing" xmlns:wp="http://schemas.openxmlformats.org/drawingml/2006/wordprocessingDrawing" xmlns:w10="urn:schemas-microsoft-com:office:word" xmlns:w="http://schemas.openxmlformats.org/wordprocessingml/2006/main" xmlns:w14="http://schemas.microsoft.com/office/word/2010/wordml" xmlns:wpg="http://schemas.microsoft.com/office/word/2010/wordprocessingGroup" xmlns:wpi="http://schemas.microsoft.com/office/word/2010/wordprocessingInk" xmlns:wne="http://schemas.microsoft.com/office/word/2006/wordml" xmlns:wps="http://schemas.microsoft.com/office/word/2010/wordprocessingShape" mc:Ignorable="w14 wp14">
   <w:endnote w:type="separator" w:id="-1">
     <w:p>
       <w:r>
@@ -336,7 +338,7 @@
 </file>
 
 <file path=word/footnotes.xml><?xml version="1.0" encoding="utf-8"?>
-<w:footnotes xmlns:ve="http://schemas.openxmlformats.org/markup-compatibility/2006" xmlns:o="urn:schemas-microsoft-com:office:office" xmlns:r="http://schemas.openxmlformats.org/officeDocument/2006/relationships" xmlns:m="http://schemas.openxmlformats.org/officeDocument/2006/math" xmlns:v="urn:schemas-microsoft-com:vml" xmlns:wp="http://schemas.openxmlformats.org/drawingml/2006/wordprocessingDrawing" xmlns:w10="urn:schemas-microsoft-com:office:word" xmlns:w="http://schemas.openxmlformats.org/wordprocessingml/2006/main" xmlns:wne="http://schemas.microsoft.com/office/word/2006/wordml">
+<w:footnotes xmlns:wpc="http://schemas.microsoft.com/office/word/2010/wordprocessingCanvas" xmlns:mc="http://schemas.openxmlformats.org/markup-compatibility/2006" xmlns:o="urn:schemas-microsoft-com:office:office" xmlns:r="http://schemas.openxmlformats.org/officeDocument/2006/relationships" xmlns:m="http://schemas.openxmlformats.org/officeDocument/2006/math" xmlns:v="urn:schemas-microsoft-com:vml" xmlns:wp14="http://schemas.microsoft.com/office/word/2010/wordprocessingDrawing" xmlns:wp="http://schemas.openxmlformats.org/drawingml/2006/wordprocessingDrawing" xmlns:w10="urn:schemas-microsoft-com:office:word" xmlns:w="http://schemas.openxmlformats.org/wordprocessingml/2006/main" xmlns:w14="http://schemas.microsoft.com/office/word/2010/wordml" xmlns:wpg="http://schemas.microsoft.com/office/word/2010/wordprocessingGroup" xmlns:wpi="http://schemas.microsoft.com/office/word/2010/wordprocessingInk" xmlns:wne="http://schemas.microsoft.com/office/word/2006/wordml" xmlns:wps="http://schemas.microsoft.com/office/word/2010/wordprocessingShape" mc:Ignorable="w14 wp14">
   <w:footnote w:type="separator" w:id="-1">
     <w:p>
       <w:r>
@@ -355,7 +357,7 @@
 </file>
 
 <file path=word/numbering.xml><?xml version="1.0" encoding="utf-8"?>
-<w:numbering xmlns:ve="http://schemas.openxmlformats.org/markup-compatibility/2006" xmlns:o="urn:schemas-microsoft-com:office:office" xmlns:r="http://schemas.openxmlformats.org/officeDocument/2006/relationships" xmlns:m="http://schemas.openxmlformats.org/officeDocument/2006/math" xmlns:v="urn:schemas-microsoft-com:vml" xmlns:wp="http://schemas.openxmlformats.org/drawingml/2006/wordprocessingDrawing" xmlns:w10="urn:schemas-microsoft-com:office:word" xmlns:w="http://schemas.openxmlformats.org/wordprocessingml/2006/main" xmlns:wne="http://schemas.microsoft.com/office/word/2006/wordml">
+<w:numbering xmlns:wpc="http://schemas.microsoft.com/office/word/2010/wordprocessingCanvas" xmlns:mc="http://schemas.openxmlformats.org/markup-compatibility/2006" xmlns:o="urn:schemas-microsoft-com:office:office" xmlns:r="http://schemas.openxmlformats.org/officeDocument/2006/relationships" xmlns:m="http://schemas.openxmlformats.org/officeDocument/2006/math" xmlns:v="urn:schemas-microsoft-com:vml" xmlns:wp14="http://schemas.microsoft.com/office/word/2010/wordprocessingDrawing" xmlns:wp="http://schemas.openxmlformats.org/drawingml/2006/wordprocessingDrawing" xmlns:w10="urn:schemas-microsoft-com:office:word" xmlns:w="http://schemas.openxmlformats.org/wordprocessingml/2006/main" xmlns:w14="http://schemas.microsoft.com/office/word/2010/wordml" xmlns:wpg="http://schemas.microsoft.com/office/word/2010/wordprocessingGroup" xmlns:wpi="http://schemas.microsoft.com/office/word/2010/wordprocessingInk" xmlns:wne="http://schemas.microsoft.com/office/word/2006/wordml" xmlns:wps="http://schemas.microsoft.com/office/word/2010/wordprocessingShape" mc:Ignorable="w14 wp14">
   <w:abstractNum w:abstractNumId="0">
     <w:nsid w:val="9A9EA631"/>
     <w:multiLevelType w:val="hybridMultilevel"/>
@@ -2929,7 +2931,7 @@
 </file>
 
 <file path=word/styles.xml><?xml version="1.0" encoding="utf-8"?>
-<w:styles xmlns:r="http://schemas.openxmlformats.org/officeDocument/2006/relationships" xmlns:w="http://schemas.openxmlformats.org/wordprocessingml/2006/main">
+<w:styles xmlns:mc="http://schemas.openxmlformats.org/markup-compatibility/2006" xmlns:r="http://schemas.openxmlformats.org/officeDocument/2006/relationships" xmlns:w="http://schemas.openxmlformats.org/wordprocessingml/2006/main" xmlns:w14="http://schemas.microsoft.com/office/word/2010/wordml" mc:Ignorable="w14">
   <w:docDefaults>
     <w:rPrDefault>
       <w:rPr>
@@ -3192,7 +3194,7 @@
     <w:lsdException w:name="Book Title" w:semiHidden="0" w:qFormat="1"/>
     <w:lsdException w:name="TOC Heading" w:semiHidden="0" w:qFormat="1"/>
   </w:latentStyles>
-  <w:style w:type="paragraph" w:default="1" w:styleId="Normalny">
+  <w:style w:type="paragraph" w:default="1" w:styleId="Normal">
     <w:name w:val="Normal"/>
     <w:qFormat/>
     <w:rsid w:val="002639C1"/>
@@ -3203,11 +3205,11 @@
       <w:lang w:val="en-US" w:eastAsia="en-US"/>
     </w:rPr>
   </w:style>
-  <w:style w:type="paragraph" w:styleId="Nagwek1">
+  <w:style w:type="paragraph" w:styleId="Heading1">
     <w:name w:val="heading 1"/>
-    <w:basedOn w:val="Normalny"/>
-    <w:next w:val="Normalny"/>
-    <w:link w:val="Nagwek1Znak"/>
+    <w:basedOn w:val="Normal"/>
+    <w:next w:val="Normal"/>
+    <w:link w:val="Heading1Char"/>
     <w:uiPriority w:val="99"/>
     <w:qFormat/>
     <w:rsid w:val="002639C1"/>
@@ -3224,11 +3226,11 @@
       <w:szCs w:val="32"/>
     </w:rPr>
   </w:style>
-  <w:style w:type="paragraph" w:styleId="Nagwek2">
+  <w:style w:type="paragraph" w:styleId="Heading2">
     <w:name w:val="heading 2"/>
-    <w:basedOn w:val="Normalny"/>
-    <w:next w:val="Normalny"/>
-    <w:link w:val="Nagwek2Znak"/>
+    <w:basedOn w:val="Normal"/>
+    <w:next w:val="Normal"/>
+    <w:link w:val="Heading2Char"/>
     <w:uiPriority w:val="99"/>
     <w:qFormat/>
     <w:rsid w:val="002639C1"/>
@@ -3246,11 +3248,11 @@
       <w:szCs w:val="28"/>
     </w:rPr>
   </w:style>
-  <w:style w:type="paragraph" w:styleId="Nagwek3">
+  <w:style w:type="paragraph" w:styleId="Heading3">
     <w:name w:val="heading 3"/>
-    <w:basedOn w:val="Normalny"/>
-    <w:next w:val="Normalny"/>
-    <w:link w:val="Nagwek3Znak"/>
+    <w:basedOn w:val="Normal"/>
+    <w:next w:val="Normal"/>
+    <w:link w:val="Heading3Char"/>
     <w:uiPriority w:val="99"/>
     <w:qFormat/>
     <w:rsid w:val="002639C1"/>
@@ -3266,11 +3268,11 @@
       <w:szCs w:val="26"/>
     </w:rPr>
   </w:style>
-  <w:style w:type="paragraph" w:styleId="Nagwek4">
+  <w:style w:type="paragraph" w:styleId="Heading4">
     <w:name w:val="heading 4"/>
-    <w:basedOn w:val="Normalny"/>
-    <w:next w:val="Normalny"/>
-    <w:link w:val="Nagwek4Znak"/>
+    <w:basedOn w:val="Normal"/>
+    <w:next w:val="Normal"/>
+    <w:link w:val="Heading4Char"/>
     <w:uiPriority w:val="99"/>
     <w:qFormat/>
     <w:rsid w:val="002639C1"/>
@@ -3286,11 +3288,11 @@
       <w:szCs w:val="28"/>
     </w:rPr>
   </w:style>
-  <w:style w:type="paragraph" w:styleId="Nagwek5">
+  <w:style w:type="paragraph" w:styleId="Heading5">
     <w:name w:val="heading 5"/>
-    <w:basedOn w:val="Normalny"/>
-    <w:next w:val="Normalny"/>
-    <w:link w:val="Nagwek5Znak"/>
+    <w:basedOn w:val="Normal"/>
+    <w:next w:val="Normal"/>
+    <w:link w:val="Heading5Char"/>
     <w:uiPriority w:val="99"/>
     <w:qFormat/>
     <w:rsid w:val="002639C1"/>
@@ -3307,11 +3309,11 @@
       <w:szCs w:val="26"/>
     </w:rPr>
   </w:style>
-  <w:style w:type="paragraph" w:styleId="Nagwek6">
+  <w:style w:type="paragraph" w:styleId="Heading6">
     <w:name w:val="heading 6"/>
-    <w:basedOn w:val="Normalny"/>
-    <w:next w:val="Normalny"/>
-    <w:link w:val="Nagwek6Znak"/>
+    <w:basedOn w:val="Normal"/>
+    <w:next w:val="Normal"/>
+    <w:link w:val="Heading6Char"/>
     <w:uiPriority w:val="99"/>
     <w:qFormat/>
     <w:rsid w:val="002639C1"/>
@@ -3326,11 +3328,11 @@
       <w:szCs w:val="22"/>
     </w:rPr>
   </w:style>
-  <w:style w:type="paragraph" w:styleId="Nagwek7">
+  <w:style w:type="paragraph" w:styleId="Heading7">
     <w:name w:val="heading 7"/>
-    <w:basedOn w:val="Normalny"/>
-    <w:next w:val="Normalny"/>
-    <w:link w:val="Nagwek7Znak"/>
+    <w:basedOn w:val="Normal"/>
+    <w:next w:val="Normal"/>
+    <w:link w:val="Heading7Char"/>
     <w:uiPriority w:val="99"/>
     <w:qFormat/>
     <w:rsid w:val="002639C1"/>
@@ -3339,11 +3341,11 @@
       <w:outlineLvl w:val="6"/>
     </w:pPr>
   </w:style>
-  <w:style w:type="paragraph" w:styleId="Nagwek8">
+  <w:style w:type="paragraph" w:styleId="Heading8">
     <w:name w:val="heading 8"/>
-    <w:basedOn w:val="Normalny"/>
-    <w:next w:val="Normalny"/>
-    <w:link w:val="Nagwek8Znak"/>
+    <w:basedOn w:val="Normal"/>
+    <w:next w:val="Normal"/>
+    <w:link w:val="Heading8Char"/>
     <w:uiPriority w:val="99"/>
     <w:qFormat/>
     <w:rsid w:val="002639C1"/>
@@ -3356,11 +3358,11 @@
       <w:iCs/>
     </w:rPr>
   </w:style>
-  <w:style w:type="paragraph" w:styleId="Nagwek9">
+  <w:style w:type="paragraph" w:styleId="Heading9">
     <w:name w:val="heading 9"/>
-    <w:basedOn w:val="Normalny"/>
-    <w:next w:val="Normalny"/>
-    <w:link w:val="Nagwek9Znak"/>
+    <w:basedOn w:val="Normal"/>
+    <w:next w:val="Normal"/>
+    <w:link w:val="Heading9Char"/>
     <w:uiPriority w:val="99"/>
     <w:qFormat/>
     <w:rsid w:val="002639C1"/>
@@ -3373,18 +3375,17 @@
       <w:szCs w:val="22"/>
     </w:rPr>
   </w:style>
-  <w:style w:type="character" w:default="1" w:styleId="Domylnaczcionkaakapitu">
+  <w:style w:type="character" w:default="1" w:styleId="DefaultParagraphFont">
     <w:name w:val="Default Paragraph Font"/>
     <w:uiPriority w:val="1"/>
     <w:semiHidden/>
     <w:unhideWhenUsed/>
   </w:style>
-  <w:style w:type="table" w:default="1" w:styleId="Standardowy">
+  <w:style w:type="table" w:default="1" w:styleId="TableNormal">
     <w:name w:val="Normal Table"/>
     <w:uiPriority w:val="99"/>
     <w:semiHidden/>
     <w:unhideWhenUsed/>
-    <w:qFormat/>
     <w:tblPr>
       <w:tblInd w:w="0" w:type="dxa"/>
       <w:tblCellMar>
@@ -3395,16 +3396,16 @@
       </w:tblCellMar>
     </w:tblPr>
   </w:style>
-  <w:style w:type="numbering" w:default="1" w:styleId="Bezlisty">
+  <w:style w:type="numbering" w:default="1" w:styleId="NoList">
     <w:name w:val="No List"/>
     <w:uiPriority w:val="99"/>
     <w:semiHidden/>
     <w:unhideWhenUsed/>
   </w:style>
-  <w:style w:type="character" w:customStyle="1" w:styleId="Nagwek1Znak">
-    <w:name w:val="Nagłówek 1 Znak"/>
-    <w:basedOn w:val="Domylnaczcionkaakapitu"/>
-    <w:link w:val="Nagwek1"/>
+  <w:style w:type="character" w:customStyle="1" w:styleId="Heading1Char">
+    <w:name w:val="Heading 1 Char"/>
+    <w:basedOn w:val="DefaultParagraphFont"/>
+    <w:link w:val="Heading1"/>
     <w:uiPriority w:val="99"/>
     <w:rsid w:val="002639C1"/>
     <w:rPr>
@@ -3416,10 +3417,10 @@
       <w:szCs w:val="32"/>
     </w:rPr>
   </w:style>
-  <w:style w:type="character" w:customStyle="1" w:styleId="Nagwek2Znak">
-    <w:name w:val="Nagłówek 2 Znak"/>
-    <w:basedOn w:val="Domylnaczcionkaakapitu"/>
-    <w:link w:val="Nagwek2"/>
+  <w:style w:type="character" w:customStyle="1" w:styleId="Heading2Char">
+    <w:name w:val="Heading 2 Char"/>
+    <w:basedOn w:val="DefaultParagraphFont"/>
+    <w:link w:val="Heading2"/>
     <w:uiPriority w:val="99"/>
     <w:rsid w:val="002639C1"/>
     <w:rPr>
@@ -3432,10 +3433,10 @@
       <w:szCs w:val="28"/>
     </w:rPr>
   </w:style>
-  <w:style w:type="character" w:customStyle="1" w:styleId="Nagwek3Znak">
-    <w:name w:val="Nagłówek 3 Znak"/>
-    <w:basedOn w:val="Domylnaczcionkaakapitu"/>
-    <w:link w:val="Nagwek3"/>
+  <w:style w:type="character" w:customStyle="1" w:styleId="Heading3Char">
+    <w:name w:val="Heading 3 Char"/>
+    <w:basedOn w:val="DefaultParagraphFont"/>
+    <w:link w:val="Heading3"/>
     <w:uiPriority w:val="99"/>
     <w:rsid w:val="002639C1"/>
     <w:rPr>
@@ -3446,10 +3447,10 @@
       <w:szCs w:val="26"/>
     </w:rPr>
   </w:style>
-  <w:style w:type="character" w:customStyle="1" w:styleId="Nagwek4Znak">
-    <w:name w:val="Nagłówek 4 Znak"/>
-    <w:basedOn w:val="Domylnaczcionkaakapitu"/>
-    <w:link w:val="Nagwek4"/>
+  <w:style w:type="character" w:customStyle="1" w:styleId="Heading4Char">
+    <w:name w:val="Heading 4 Char"/>
+    <w:basedOn w:val="DefaultParagraphFont"/>
+    <w:link w:val="Heading4"/>
     <w:uiPriority w:val="99"/>
     <w:rsid w:val="002639C1"/>
     <w:rPr>
@@ -3460,10 +3461,10 @@
       <w:szCs w:val="28"/>
     </w:rPr>
   </w:style>
-  <w:style w:type="character" w:customStyle="1" w:styleId="Nagwek5Znak">
-    <w:name w:val="Nagłówek 5 Znak"/>
-    <w:basedOn w:val="Domylnaczcionkaakapitu"/>
-    <w:link w:val="Nagwek5"/>
+  <w:style w:type="character" w:customStyle="1" w:styleId="Heading5Char">
+    <w:name w:val="Heading 5 Char"/>
+    <w:basedOn w:val="DefaultParagraphFont"/>
+    <w:link w:val="Heading5"/>
     <w:uiPriority w:val="99"/>
     <w:rsid w:val="002639C1"/>
     <w:rPr>
@@ -3476,10 +3477,10 @@
       <w:szCs w:val="26"/>
     </w:rPr>
   </w:style>
-  <w:style w:type="character" w:customStyle="1" w:styleId="Nagwek6Znak">
-    <w:name w:val="Nagłówek 6 Znak"/>
-    <w:basedOn w:val="Domylnaczcionkaakapitu"/>
-    <w:link w:val="Nagwek6"/>
+  <w:style w:type="character" w:customStyle="1" w:styleId="Heading6Char">
+    <w:name w:val="Heading 6 Char"/>
+    <w:basedOn w:val="DefaultParagraphFont"/>
+    <w:link w:val="Heading6"/>
     <w:uiPriority w:val="99"/>
     <w:rsid w:val="002639C1"/>
     <w:rPr>
@@ -3488,10 +3489,10 @@
       <w:bCs/>
     </w:rPr>
   </w:style>
-  <w:style w:type="character" w:customStyle="1" w:styleId="Nagwek7Znak">
-    <w:name w:val="Nagłówek 7 Znak"/>
-    <w:basedOn w:val="Domylnaczcionkaakapitu"/>
-    <w:link w:val="Nagwek7"/>
+  <w:style w:type="character" w:customStyle="1" w:styleId="Heading7Char">
+    <w:name w:val="Heading 7 Char"/>
+    <w:basedOn w:val="DefaultParagraphFont"/>
+    <w:link w:val="Heading7"/>
     <w:uiPriority w:val="99"/>
     <w:rsid w:val="002639C1"/>
     <w:rPr>
@@ -3500,10 +3501,10 @@
       <w:szCs w:val="24"/>
     </w:rPr>
   </w:style>
-  <w:style w:type="character" w:customStyle="1" w:styleId="Nagwek8Znak">
-    <w:name w:val="Nagłówek 8 Znak"/>
-    <w:basedOn w:val="Domylnaczcionkaakapitu"/>
-    <w:link w:val="Nagwek8"/>
+  <w:style w:type="character" w:customStyle="1" w:styleId="Heading8Char">
+    <w:name w:val="Heading 8 Char"/>
+    <w:basedOn w:val="DefaultParagraphFont"/>
+    <w:link w:val="Heading8"/>
     <w:uiPriority w:val="99"/>
     <w:rsid w:val="002639C1"/>
     <w:rPr>
@@ -3514,21 +3515,21 @@
       <w:szCs w:val="24"/>
     </w:rPr>
   </w:style>
-  <w:style w:type="character" w:customStyle="1" w:styleId="Nagwek9Znak">
-    <w:name w:val="Nagłówek 9 Znak"/>
-    <w:basedOn w:val="Domylnaczcionkaakapitu"/>
-    <w:link w:val="Nagwek9"/>
+  <w:style w:type="character" w:customStyle="1" w:styleId="Heading9Char">
+    <w:name w:val="Heading 9 Char"/>
+    <w:basedOn w:val="DefaultParagraphFont"/>
+    <w:link w:val="Heading9"/>
     <w:uiPriority w:val="99"/>
     <w:rsid w:val="002639C1"/>
     <w:rPr>
       <w:rFonts w:ascii="Times New Roman" w:hAnsi="Times New Roman" w:cs="Times New Roman"/>
     </w:rPr>
   </w:style>
-  <w:style w:type="paragraph" w:styleId="Tytu">
+  <w:style w:type="paragraph" w:styleId="Title">
     <w:name w:val="Title"/>
-    <w:basedOn w:val="Normalny"/>
-    <w:next w:val="Normalny"/>
-    <w:link w:val="TytuZnak"/>
+    <w:basedOn w:val="Normal"/>
+    <w:next w:val="Normal"/>
+    <w:link w:val="TitleChar"/>
     <w:uiPriority w:val="99"/>
     <w:qFormat/>
     <w:rsid w:val="002639C1"/>
@@ -3545,10 +3546,10 @@
       <w:szCs w:val="32"/>
     </w:rPr>
   </w:style>
-  <w:style w:type="character" w:customStyle="1" w:styleId="TytuZnak">
-    <w:name w:val="Tytuł Znak"/>
-    <w:basedOn w:val="Domylnaczcionkaakapitu"/>
-    <w:link w:val="Tytu"/>
+  <w:style w:type="character" w:customStyle="1" w:styleId="TitleChar">
+    <w:name w:val="Title Char"/>
+    <w:basedOn w:val="DefaultParagraphFont"/>
+    <w:link w:val="Title"/>
     <w:uiPriority w:val="99"/>
     <w:rsid w:val="002639C1"/>
     <w:rPr>
@@ -3560,11 +3561,11 @@
       <w:szCs w:val="32"/>
     </w:rPr>
   </w:style>
-  <w:style w:type="paragraph" w:styleId="Podtytu">
+  <w:style w:type="paragraph" w:styleId="Subtitle">
     <w:name w:val="Subtitle"/>
-    <w:basedOn w:val="Normalny"/>
-    <w:next w:val="Normalny"/>
-    <w:link w:val="PodtytuZnak"/>
+    <w:basedOn w:val="Normal"/>
+    <w:next w:val="Normal"/>
+    <w:link w:val="SubtitleChar"/>
     <w:uiPriority w:val="99"/>
     <w:qFormat/>
     <w:rsid w:val="002639C1"/>
@@ -3574,10 +3575,10 @@
       <w:outlineLvl w:val="1"/>
     </w:pPr>
   </w:style>
-  <w:style w:type="character" w:customStyle="1" w:styleId="PodtytuZnak">
-    <w:name w:val="Podtytuł Znak"/>
-    <w:basedOn w:val="Domylnaczcionkaakapitu"/>
-    <w:link w:val="Podtytu"/>
+  <w:style w:type="character" w:customStyle="1" w:styleId="SubtitleChar">
+    <w:name w:val="Subtitle Char"/>
+    <w:basedOn w:val="DefaultParagraphFont"/>
+    <w:link w:val="Subtitle"/>
     <w:uiPriority w:val="99"/>
     <w:rsid w:val="002639C1"/>
     <w:rPr>
@@ -3586,9 +3587,9 @@
       <w:szCs w:val="24"/>
     </w:rPr>
   </w:style>
-  <w:style w:type="character" w:styleId="Pogrubienie">
+  <w:style w:type="character" w:styleId="Strong">
     <w:name w:val="Strong"/>
-    <w:basedOn w:val="Domylnaczcionkaakapitu"/>
+    <w:basedOn w:val="DefaultParagraphFont"/>
     <w:uiPriority w:val="99"/>
     <w:qFormat/>
     <w:rsid w:val="002639C1"/>
@@ -3598,9 +3599,9 @@
       <w:bCs/>
     </w:rPr>
   </w:style>
-  <w:style w:type="character" w:styleId="Uwydatnienie">
+  <w:style w:type="character" w:styleId="Emphasis">
     <w:name w:val="Emphasis"/>
-    <w:basedOn w:val="Domylnaczcionkaakapitu"/>
+    <w:basedOn w:val="DefaultParagraphFont"/>
     <w:uiPriority w:val="99"/>
     <w:qFormat/>
     <w:rsid w:val="002639C1"/>
@@ -3612,16 +3613,16 @@
       <w:iCs/>
     </w:rPr>
   </w:style>
-  <w:style w:type="paragraph" w:styleId="Bezodstpw">
+  <w:style w:type="paragraph" w:styleId="NoSpacing">
     <w:name w:val="No Spacing"/>
-    <w:basedOn w:val="Normalny"/>
+    <w:basedOn w:val="Normal"/>
     <w:uiPriority w:val="99"/>
     <w:qFormat/>
     <w:rsid w:val="002639C1"/>
   </w:style>
-  <w:style w:type="paragraph" w:styleId="Akapitzlist">
+  <w:style w:type="paragraph" w:styleId="ListParagraph">
     <w:name w:val="List Paragraph"/>
-    <w:basedOn w:val="Normalny"/>
+    <w:basedOn w:val="Normal"/>
     <w:uiPriority w:val="99"/>
     <w:qFormat/>
     <w:rsid w:val="002639C1"/>
@@ -3629,11 +3630,11 @@
       <w:ind w:left="720"/>
     </w:pPr>
   </w:style>
-  <w:style w:type="paragraph" w:styleId="Cytat">
+  <w:style w:type="paragraph" w:styleId="Quote">
     <w:name w:val="Quote"/>
-    <w:basedOn w:val="Normalny"/>
-    <w:next w:val="Normalny"/>
-    <w:link w:val="CytatZnak"/>
+    <w:basedOn w:val="Normal"/>
+    <w:next w:val="Normal"/>
+    <w:link w:val="QuoteChar"/>
     <w:uiPriority w:val="99"/>
     <w:qFormat/>
     <w:rsid w:val="002639C1"/>
@@ -3642,10 +3643,10 @@
       <w:iCs/>
     </w:rPr>
   </w:style>
-  <w:style w:type="character" w:customStyle="1" w:styleId="CytatZnak">
-    <w:name w:val="Cytat Znak"/>
-    <w:basedOn w:val="Domylnaczcionkaakapitu"/>
-    <w:link w:val="Cytat"/>
+  <w:style w:type="character" w:customStyle="1" w:styleId="QuoteChar">
+    <w:name w:val="Quote Char"/>
+    <w:basedOn w:val="DefaultParagraphFont"/>
+    <w:link w:val="Quote"/>
     <w:uiPriority w:val="99"/>
     <w:rsid w:val="002639C1"/>
     <w:rPr>
@@ -3656,11 +3657,11 @@
       <w:szCs w:val="24"/>
     </w:rPr>
   </w:style>
-  <w:style w:type="paragraph" w:styleId="Cytatintensywny">
+  <w:style w:type="paragraph" w:styleId="IntenseQuote">
     <w:name w:val="Intense Quote"/>
-    <w:basedOn w:val="Normalny"/>
-    <w:next w:val="Normalny"/>
-    <w:link w:val="CytatintensywnyZnak"/>
+    <w:basedOn w:val="Normal"/>
+    <w:next w:val="Normal"/>
+    <w:link w:val="IntenseQuoteChar"/>
     <w:uiPriority w:val="99"/>
     <w:qFormat/>
     <w:rsid w:val="002639C1"/>
@@ -3674,10 +3675,10 @@
       <w:iCs/>
     </w:rPr>
   </w:style>
-  <w:style w:type="character" w:customStyle="1" w:styleId="CytatintensywnyZnak">
-    <w:name w:val="Cytat intensywny Znak"/>
-    <w:basedOn w:val="Domylnaczcionkaakapitu"/>
-    <w:link w:val="Cytatintensywny"/>
+  <w:style w:type="character" w:customStyle="1" w:styleId="IntenseQuoteChar">
+    <w:name w:val="Intense Quote Char"/>
+    <w:basedOn w:val="DefaultParagraphFont"/>
+    <w:link w:val="IntenseQuote"/>
     <w:uiPriority w:val="99"/>
     <w:rsid w:val="002639C1"/>
     <w:rPr>
@@ -3690,9 +3691,9 @@
       <w:szCs w:val="24"/>
     </w:rPr>
   </w:style>
-  <w:style w:type="character" w:styleId="Wyrnieniedelikatne">
+  <w:style w:type="character" w:styleId="SubtleEmphasis">
     <w:name w:val="Subtle Emphasis"/>
-    <w:basedOn w:val="Domylnaczcionkaakapitu"/>
+    <w:basedOn w:val="DefaultParagraphFont"/>
     <w:uiPriority w:val="99"/>
     <w:qFormat/>
     <w:rsid w:val="002639C1"/>
@@ -3703,9 +3704,9 @@
       <w:color w:val="auto"/>
     </w:rPr>
   </w:style>
-  <w:style w:type="character" w:styleId="Wyrnienieintensywne">
+  <w:style w:type="character" w:styleId="IntenseEmphasis">
     <w:name w:val="Intense Emphasis"/>
-    <w:basedOn w:val="Domylnaczcionkaakapitu"/>
+    <w:basedOn w:val="DefaultParagraphFont"/>
     <w:uiPriority w:val="99"/>
     <w:qFormat/>
     <w:rsid w:val="002639C1"/>
@@ -3720,9 +3721,9 @@
       <w:u w:val="single"/>
     </w:rPr>
   </w:style>
-  <w:style w:type="character" w:styleId="Odwoaniedelikatne">
+  <w:style w:type="character" w:styleId="SubtleReference">
     <w:name w:val="Subtle Reference"/>
-    <w:basedOn w:val="Domylnaczcionkaakapitu"/>
+    <w:basedOn w:val="DefaultParagraphFont"/>
     <w:uiPriority w:val="99"/>
     <w:qFormat/>
     <w:rsid w:val="002639C1"/>
@@ -3733,9 +3734,9 @@
       <w:u w:val="single"/>
     </w:rPr>
   </w:style>
-  <w:style w:type="character" w:styleId="Odwoanieintensywne">
+  <w:style w:type="character" w:styleId="IntenseReference">
     <w:name w:val="Intense Reference"/>
-    <w:basedOn w:val="Domylnaczcionkaakapitu"/>
+    <w:basedOn w:val="DefaultParagraphFont"/>
     <w:uiPriority w:val="99"/>
     <w:qFormat/>
     <w:rsid w:val="002639C1"/>
@@ -3748,9 +3749,9 @@
       <w:u w:val="single"/>
     </w:rPr>
   </w:style>
-  <w:style w:type="character" w:styleId="Tytuksiki">
+  <w:style w:type="character" w:styleId="BookTitle">
     <w:name w:val="Book Title"/>
-    <w:basedOn w:val="Domylnaczcionkaakapitu"/>
+    <w:basedOn w:val="DefaultParagraphFont"/>
     <w:uiPriority w:val="99"/>
     <w:qFormat/>
     <w:rsid w:val="002639C1"/>
@@ -3764,10 +3765,10 @@
       <w:szCs w:val="24"/>
     </w:rPr>
   </w:style>
-  <w:style w:type="paragraph" w:styleId="Nagwekspisutreci">
+  <w:style w:type="paragraph" w:styleId="TOCHeading">
     <w:name w:val="TOC Heading"/>
-    <w:basedOn w:val="Nagwek1"/>
-    <w:next w:val="Normalny"/>
+    <w:basedOn w:val="Heading1"/>
+    <w:next w:val="Normal"/>
     <w:uiPriority w:val="99"/>
     <w:qFormat/>
     <w:rsid w:val="002639C1"/>
@@ -3775,10 +3776,10 @@
       <w:outlineLvl w:val="9"/>
     </w:pPr>
   </w:style>
-  <w:style w:type="paragraph" w:styleId="Nagwek">
+  <w:style w:type="paragraph" w:styleId="Header">
     <w:name w:val="header"/>
-    <w:basedOn w:val="Normalny"/>
-    <w:link w:val="NagwekZnak"/>
+    <w:basedOn w:val="Normal"/>
+    <w:link w:val="HeaderChar"/>
     <w:uiPriority w:val="99"/>
     <w:rsid w:val="002639C1"/>
     <w:pPr>
@@ -3788,10 +3789,10 @@
       </w:tabs>
     </w:pPr>
   </w:style>
-  <w:style w:type="character" w:customStyle="1" w:styleId="NagwekZnak">
-    <w:name w:val="Nagłówek Znak"/>
-    <w:basedOn w:val="Domylnaczcionkaakapitu"/>
-    <w:link w:val="Nagwek"/>
+  <w:style w:type="character" w:customStyle="1" w:styleId="HeaderChar">
+    <w:name w:val="Header Char"/>
+    <w:basedOn w:val="DefaultParagraphFont"/>
+    <w:link w:val="Header"/>
     <w:uiPriority w:val="99"/>
     <w:rsid w:val="002639C1"/>
     <w:rPr>
@@ -3800,10 +3801,10 @@
       <w:szCs w:val="24"/>
     </w:rPr>
   </w:style>
-  <w:style w:type="paragraph" w:styleId="Stopka">
+  <w:style w:type="paragraph" w:styleId="Footer">
     <w:name w:val="footer"/>
-    <w:basedOn w:val="Normalny"/>
-    <w:link w:val="StopkaZnak"/>
+    <w:basedOn w:val="Normal"/>
+    <w:link w:val="FooterChar"/>
     <w:uiPriority w:val="99"/>
     <w:rsid w:val="002639C1"/>
     <w:pPr>
@@ -3813,10 +3814,10 @@
       </w:tabs>
     </w:pPr>
   </w:style>
-  <w:style w:type="character" w:customStyle="1" w:styleId="StopkaZnak">
-    <w:name w:val="Stopka Znak"/>
-    <w:basedOn w:val="Domylnaczcionkaakapitu"/>
-    <w:link w:val="Stopka"/>
+  <w:style w:type="character" w:customStyle="1" w:styleId="FooterChar">
+    <w:name w:val="Footer Char"/>
+    <w:basedOn w:val="DefaultParagraphFont"/>
+    <w:link w:val="Footer"/>
     <w:uiPriority w:val="99"/>
     <w:rsid w:val="002639C1"/>
     <w:rPr>
@@ -3825,10 +3826,10 @@
       <w:szCs w:val="24"/>
     </w:rPr>
   </w:style>
-  <w:style w:type="paragraph" w:styleId="Tekstdymka">
+  <w:style w:type="paragraph" w:styleId="BalloonText">
     <w:name w:val="Balloon Text"/>
-    <w:basedOn w:val="Normalny"/>
-    <w:link w:val="TekstdymkaZnak"/>
+    <w:basedOn w:val="Normal"/>
+    <w:link w:val="BalloonTextChar"/>
     <w:uiPriority w:val="99"/>
     <w:rsid w:val="002639C1"/>
     <w:rPr>
@@ -3837,10 +3838,10 @@
       <w:szCs w:val="16"/>
     </w:rPr>
   </w:style>
-  <w:style w:type="character" w:customStyle="1" w:styleId="TekstdymkaZnak">
-    <w:name w:val="Tekst dymka Znak"/>
-    <w:basedOn w:val="Domylnaczcionkaakapitu"/>
-    <w:link w:val="Tekstdymka"/>
+  <w:style w:type="character" w:customStyle="1" w:styleId="BalloonTextChar">
+    <w:name w:val="Balloon Text Char"/>
+    <w:basedOn w:val="DefaultParagraphFont"/>
+    <w:link w:val="BalloonText"/>
     <w:uiPriority w:val="99"/>
     <w:rsid w:val="002639C1"/>
     <w:rPr>
@@ -3849,19 +3850,19 @@
       <w:szCs w:val="16"/>
     </w:rPr>
   </w:style>
-  <w:style w:type="character" w:styleId="Numerwiersza">
+  <w:style w:type="character" w:styleId="LineNumber">
     <w:name w:val="line number"/>
-    <w:basedOn w:val="Domylnaczcionkaakapitu"/>
+    <w:basedOn w:val="DefaultParagraphFont"/>
     <w:uiPriority w:val="99"/>
     <w:rsid w:val="002639C1"/>
     <w:rPr>
       <w:rFonts w:ascii="Times New Roman" w:hAnsi="Times New Roman" w:cs="Times New Roman"/>
     </w:rPr>
   </w:style>
-  <w:style w:type="paragraph" w:styleId="Tekstprzypisudolnego">
+  <w:style w:type="paragraph" w:styleId="FootnoteText">
     <w:name w:val="footnote text"/>
-    <w:basedOn w:val="Normalny"/>
-    <w:link w:val="TekstprzypisudolnegoZnak"/>
+    <w:basedOn w:val="Normal"/>
+    <w:link w:val="FootnoteTextChar"/>
     <w:uiPriority w:val="99"/>
     <w:rsid w:val="002639C1"/>
     <w:rPr>
@@ -3869,19 +3870,19 @@
       <w:szCs w:val="20"/>
     </w:rPr>
   </w:style>
-  <w:style w:type="character" w:customStyle="1" w:styleId="TekstprzypisudolnegoZnak">
-    <w:name w:val="Tekst przypisu dolnego Znak"/>
-    <w:basedOn w:val="Domylnaczcionkaakapitu"/>
-    <w:link w:val="Tekstprzypisudolnego"/>
+  <w:style w:type="character" w:customStyle="1" w:styleId="FootnoteTextChar">
+    <w:name w:val="Footnote Text Char"/>
+    <w:basedOn w:val="DefaultParagraphFont"/>
+    <w:link w:val="FootnoteText"/>
     <w:uiPriority w:val="99"/>
     <w:rsid w:val="002639C1"/>
     <w:rPr>
       <w:rFonts w:ascii="Times New Roman" w:hAnsi="Times New Roman" w:cs="Times New Roman"/>
     </w:rPr>
   </w:style>
-  <w:style w:type="character" w:styleId="Odwoanieprzypisudolnego">
+  <w:style w:type="character" w:styleId="FootnoteReference">
     <w:name w:val="footnote reference"/>
-    <w:basedOn w:val="Domylnaczcionkaakapitu"/>
+    <w:basedOn w:val="DefaultParagraphFont"/>
     <w:uiPriority w:val="99"/>
     <w:rsid w:val="002639C1"/>
     <w:rPr>
@@ -3906,9 +3907,9 @@
       <w:lang w:val="en-US" w:eastAsia="en-US"/>
     </w:rPr>
   </w:style>
-  <w:style w:type="character" w:styleId="Hipercze">
+  <w:style w:type="character" w:styleId="Hyperlink">
     <w:name w:val="Hyperlink"/>
-    <w:basedOn w:val="Domylnaczcionkaakapitu"/>
+    <w:basedOn w:val="DefaultParagraphFont"/>
     <w:uiPriority w:val="99"/>
     <w:rsid w:val="002639C1"/>
     <w:rPr>
@@ -3919,7 +3920,7 @@
   </w:style>
   <w:style w:type="paragraph" w:customStyle="1" w:styleId="PaperTitle">
     <w:name w:val="Paper Title"/>
-    <w:basedOn w:val="Normalny"/>
+    <w:basedOn w:val="Normal"/>
     <w:uiPriority w:val="99"/>
     <w:rsid w:val="002639C1"/>
     <w:pPr>
@@ -3930,7 +3931,7 @@
   </w:style>
   <w:style w:type="paragraph" w:customStyle="1" w:styleId="Author">
     <w:name w:val="Author"/>
-    <w:basedOn w:val="Normalny"/>
+    <w:basedOn w:val="Normal"/>
     <w:uiPriority w:val="99"/>
     <w:rsid w:val="002639C1"/>
     <w:pPr>
@@ -3941,7 +3942,7 @@
   </w:style>
   <w:style w:type="paragraph" w:customStyle="1" w:styleId="Affiliation">
     <w:name w:val="Affiliation"/>
-    <w:basedOn w:val="Normalny"/>
+    <w:basedOn w:val="Normal"/>
     <w:uiPriority w:val="99"/>
     <w:rsid w:val="002639C1"/>
     <w:pPr>
@@ -3956,7 +3957,7 @@
   </w:style>
   <w:style w:type="paragraph" w:customStyle="1" w:styleId="Footnote">
     <w:name w:val="Footnote"/>
-    <w:basedOn w:val="Tekstprzypisudolnego"/>
+    <w:basedOn w:val="FootnoteText"/>
     <w:uiPriority w:val="99"/>
     <w:rsid w:val="002639C1"/>
     <w:rPr>
@@ -3966,7 +3967,7 @@
   </w:style>
   <w:style w:type="paragraph" w:customStyle="1" w:styleId="Summary">
     <w:name w:val="Summary"/>
-    <w:basedOn w:val="Normalny"/>
+    <w:basedOn w:val="Normal"/>
     <w:uiPriority w:val="99"/>
     <w:rsid w:val="002639C1"/>
     <w:pPr>
@@ -3977,7 +3978,7 @@
   </w:style>
   <w:style w:type="paragraph" w:customStyle="1" w:styleId="BodyStyle">
     <w:name w:val="Body Style"/>
-    <w:basedOn w:val="Normalny"/>
+    <w:basedOn w:val="Normal"/>
     <w:uiPriority w:val="99"/>
     <w:rsid w:val="002639C1"/>
     <w:pPr>
@@ -3987,7 +3988,7 @@
   </w:style>
   <w:style w:type="paragraph" w:customStyle="1" w:styleId="SectionHead">
     <w:name w:val="Section Head"/>
-    <w:basedOn w:val="Normalny"/>
+    <w:basedOn w:val="Normal"/>
     <w:uiPriority w:val="99"/>
     <w:rsid w:val="002639C1"/>
     <w:pPr>
@@ -4018,7 +4019,7 @@
   </w:style>
   <w:style w:type="paragraph" w:customStyle="1" w:styleId="QuadLeftSubhead">
     <w:name w:val="Quad Left Subhead"/>
-    <w:basedOn w:val="Normalny"/>
+    <w:basedOn w:val="Normal"/>
     <w:uiPriority w:val="99"/>
     <w:rsid w:val="002639C1"/>
     <w:pPr>
@@ -4029,9 +4030,9 @@
       <w:iCs/>
     </w:rPr>
   </w:style>
-  <w:style w:type="character" w:styleId="Odwoaniedokomentarza">
+  <w:style w:type="character" w:styleId="CommentReference">
     <w:name w:val="annotation reference"/>
-    <w:basedOn w:val="Domylnaczcionkaakapitu"/>
+    <w:basedOn w:val="DefaultParagraphFont"/>
     <w:uiPriority w:val="99"/>
     <w:rsid w:val="002639C1"/>
     <w:rPr>
@@ -4040,10 +4041,10 @@
       <w:szCs w:val="16"/>
     </w:rPr>
   </w:style>
-  <w:style w:type="paragraph" w:styleId="Tekstkomentarza">
+  <w:style w:type="paragraph" w:styleId="CommentText">
     <w:name w:val="annotation text"/>
-    <w:basedOn w:val="Normalny"/>
-    <w:link w:val="TekstkomentarzaZnak"/>
+    <w:basedOn w:val="Normal"/>
+    <w:link w:val="CommentTextChar"/>
     <w:uiPriority w:val="99"/>
     <w:rsid w:val="002639C1"/>
     <w:rPr>
@@ -4051,10 +4052,10 @@
       <w:szCs w:val="20"/>
     </w:rPr>
   </w:style>
-  <w:style w:type="character" w:customStyle="1" w:styleId="TekstkomentarzaZnak">
-    <w:name w:val="Tekst komentarza Znak"/>
-    <w:basedOn w:val="Domylnaczcionkaakapitu"/>
-    <w:link w:val="Tekstkomentarza"/>
+  <w:style w:type="character" w:customStyle="1" w:styleId="CommentTextChar">
+    <w:name w:val="Comment Text Char"/>
+    <w:basedOn w:val="DefaultParagraphFont"/>
+    <w:link w:val="CommentText"/>
     <w:uiPriority w:val="99"/>
     <w:rsid w:val="002639C1"/>
     <w:rPr>
@@ -4062,11 +4063,11 @@
       <w:lang w:val="en-US" w:eastAsia="en-US"/>
     </w:rPr>
   </w:style>
-  <w:style w:type="paragraph" w:styleId="Tematkomentarza">
+  <w:style w:type="paragraph" w:styleId="CommentSubject">
     <w:name w:val="annotation subject"/>
-    <w:basedOn w:val="Tekstkomentarza"/>
-    <w:next w:val="Tekstkomentarza"/>
-    <w:link w:val="TematkomentarzaZnak"/>
+    <w:basedOn w:val="CommentText"/>
+    <w:next w:val="CommentText"/>
+    <w:link w:val="CommentSubjectChar"/>
     <w:uiPriority w:val="99"/>
     <w:rsid w:val="002639C1"/>
     <w:rPr>
@@ -4074,21 +4075,23 @@
       <w:bCs/>
     </w:rPr>
   </w:style>
-  <w:style w:type="character" w:customStyle="1" w:styleId="TematkomentarzaZnak">
-    <w:name w:val="Temat komentarza Znak"/>
-    <w:basedOn w:val="TekstkomentarzaZnak"/>
-    <w:link w:val="Tematkomentarza"/>
-    <w:uiPriority w:val="99"/>
-    <w:rsid w:val="002639C1"/>
-    <w:rPr>
+  <w:style w:type="character" w:customStyle="1" w:styleId="CommentSubjectChar">
+    <w:name w:val="Comment Subject Char"/>
+    <w:basedOn w:val="CommentTextChar"/>
+    <w:link w:val="CommentSubject"/>
+    <w:uiPriority w:val="99"/>
+    <w:rsid w:val="002639C1"/>
+    <w:rPr>
+      <w:rFonts w:ascii="Times New Roman" w:hAnsi="Times New Roman" w:cs="Times New Roman"/>
       <w:b/>
       <w:bCs/>
-    </w:rPr>
-  </w:style>
-  <w:style w:type="paragraph" w:styleId="Legenda">
+      <w:lang w:val="en-US" w:eastAsia="en-US"/>
+    </w:rPr>
+  </w:style>
+  <w:style w:type="paragraph" w:styleId="Caption">
     <w:name w:val="caption"/>
-    <w:basedOn w:val="Normalny"/>
-    <w:next w:val="Normalny"/>
+    <w:basedOn w:val="Normal"/>
+    <w:next w:val="Normal"/>
     <w:uiPriority w:val="99"/>
     <w:qFormat/>
     <w:rsid w:val="002639C1"/>
@@ -4104,13 +4107,13 @@
   </w:style>
   <w:style w:type="paragraph" w:customStyle="1" w:styleId="Note">
     <w:name w:val="Note"/>
-    <w:basedOn w:val="Legenda"/>
+    <w:basedOn w:val="Caption"/>
     <w:uiPriority w:val="99"/>
     <w:rsid w:val="002639C1"/>
   </w:style>
   <w:style w:type="character" w:customStyle="1" w:styleId="CaptionChar">
     <w:name w:val="Caption Char"/>
-    <w:basedOn w:val="Domylnaczcionkaakapitu"/>
+    <w:basedOn w:val="DefaultParagraphFont"/>
     <w:uiPriority w:val="99"/>
     <w:rsid w:val="002639C1"/>
     <w:rPr>
@@ -4128,17 +4131,26 @@
     <w:basedOn w:val="CaptionChar"/>
     <w:uiPriority w:val="99"/>
     <w:rsid w:val="002639C1"/>
-  </w:style>
-  <w:style w:type="paragraph" w:styleId="Bibliografia">
+    <w:rPr>
+      <w:rFonts w:ascii="Times New Roman" w:hAnsi="Times New Roman" w:cs="Times New Roman"/>
+      <w:i/>
+      <w:iCs/>
+      <w:color w:val="000000"/>
+      <w:sz w:val="18"/>
+      <w:szCs w:val="18"/>
+      <w:lang w:val="en-GB" w:eastAsia="en-US"/>
+    </w:rPr>
+  </w:style>
+  <w:style w:type="paragraph" w:styleId="Bibliography">
     <w:name w:val="Bibliography"/>
-    <w:basedOn w:val="Normalny"/>
-    <w:next w:val="Normalny"/>
-    <w:uiPriority w:val="99"/>
-    <w:rsid w:val="002639C1"/>
-  </w:style>
-  <w:style w:type="character" w:styleId="Tekstzastpczy">
+    <w:basedOn w:val="Normal"/>
+    <w:next w:val="Normal"/>
+    <w:uiPriority w:val="99"/>
+    <w:rsid w:val="002639C1"/>
+  </w:style>
+  <w:style w:type="character" w:styleId="PlaceholderText">
     <w:name w:val="Placeholder Text"/>
-    <w:basedOn w:val="Domylnaczcionkaakapitu"/>
+    <w:basedOn w:val="DefaultParagraphFont"/>
     <w:uiPriority w:val="99"/>
     <w:rsid w:val="002639C1"/>
     <w:rPr>
@@ -4148,14 +4160,14 @@
   </w:style>
   <w:style w:type="character" w:customStyle="1" w:styleId="shorttext">
     <w:name w:val="short_text"/>
-    <w:basedOn w:val="Domylnaczcionkaakapitu"/>
+    <w:basedOn w:val="DefaultParagraphFont"/>
     <w:uiPriority w:val="99"/>
     <w:rsid w:val="002639C1"/>
     <w:rPr>
       <w:rFonts w:ascii="Times New Roman" w:hAnsi="Times New Roman" w:cs="Times New Roman"/>
     </w:rPr>
   </w:style>
-  <w:style w:type="paragraph" w:styleId="Poprawka">
+  <w:style w:type="paragraph" w:styleId="Revision">
     <w:name w:val="Revision"/>
     <w:hidden/>
     <w:uiPriority w:val="99"/>
@@ -4167,10 +4179,10 @@
       <w:lang w:val="en-US" w:eastAsia="en-US"/>
     </w:rPr>
   </w:style>
-  <w:style w:type="paragraph" w:styleId="Nagwekwykazurde">
+  <w:style w:type="paragraph" w:styleId="TOAHeading">
     <w:name w:val="toa heading"/>
-    <w:basedOn w:val="Normalny"/>
-    <w:next w:val="Normalny"/>
+    <w:basedOn w:val="Normal"/>
+    <w:next w:val="Normal"/>
     <w:uiPriority w:val="99"/>
     <w:rsid w:val="002639C1"/>
     <w:pPr>
@@ -4184,16 +4196,16 @@
   </w:style>
   <w:style w:type="character" w:customStyle="1" w:styleId="hps">
     <w:name w:val="hps"/>
-    <w:basedOn w:val="Domylnaczcionkaakapitu"/>
+    <w:basedOn w:val="DefaultParagraphFont"/>
     <w:uiPriority w:val="99"/>
     <w:rsid w:val="002639C1"/>
     <w:rPr>
       <w:rFonts w:ascii="Times New Roman" w:hAnsi="Times New Roman" w:cs="Times New Roman"/>
     </w:rPr>
   </w:style>
-  <w:style w:type="paragraph" w:styleId="NormalnyWeb">
+  <w:style w:type="paragraph" w:styleId="NormalWeb">
     <w:name w:val="Normal (Web)"/>
-    <w:basedOn w:val="Normalny"/>
+    <w:basedOn w:val="Normal"/>
     <w:uiPriority w:val="99"/>
     <w:rsid w:val="002639C1"/>
     <w:pPr>
@@ -4205,7 +4217,7 @@
   </w:style>
   <w:style w:type="paragraph" w:customStyle="1" w:styleId="ecxmsonormal">
     <w:name w:val="ecxmsonormal"/>
-    <w:basedOn w:val="Normalny"/>
+    <w:basedOn w:val="Normal"/>
     <w:uiPriority w:val="99"/>
     <w:rsid w:val="002639C1"/>
     <w:pPr>
@@ -4214,6 +4226,196 @@
     <w:rPr>
       <w:lang w:val="en-GB"/>
     </w:rPr>
+  </w:style>
+</w:styles>
+</file>
+
+<file path=word/stylesWithEffects.xml><?xml version="1.0" encoding="utf-8"?>
+<w:styles xmlns:wpc="http://schemas.microsoft.com/office/word/2010/wordprocessingCanvas" xmlns:mc="http://schemas.openxmlformats.org/markup-compatibility/2006" xmlns:o="urn:schemas-microsoft-com:office:office" xmlns:r="http://schemas.openxmlformats.org/officeDocument/2006/relationships" xmlns:m="http://schemas.openxmlformats.org/officeDocument/2006/math" xmlns:v="urn:schemas-microsoft-com:vml" xmlns:wp14="http://schemas.microsoft.com/office/word/2010/wordprocessingDrawing" xmlns:wp="http://schemas.openxmlformats.org/drawingml/2006/wordprocessingDrawing" xmlns:w10="urn:schemas-microsoft-com:office:word" xmlns:w="http://schemas.openxmlformats.org/wordprocessingml/2006/main" xmlns:w14="http://schemas.microsoft.com/office/word/2010/wordml" xmlns:wpg="http://schemas.microsoft.com/office/word/2010/wordprocessingGroup" xmlns:wpi="http://schemas.microsoft.com/office/word/2010/wordprocessingInk" xmlns:wne="http://schemas.microsoft.com/office/word/2006/wordml" xmlns:wps="http://schemas.microsoft.com/office/word/2010/wordprocessingShape" mc:Ignorable="w14 wp14">
+  <w:docDefaults>
+    <w:rPrDefault>
+      <w:rPr>
+        <w:rFonts w:asciiTheme="minorHAnsi" w:eastAsiaTheme="minorEastAsia" w:hAnsiTheme="minorHAnsi" w:cstheme="minorBidi"/>
+        <w:sz w:val="22"/>
+        <w:szCs w:val="22"/>
+        <w:lang w:val="en-US" w:eastAsia="en-US" w:bidi="ar-SA"/>
+      </w:rPr>
+    </w:rPrDefault>
+    <w:pPrDefault>
+      <w:pPr>
+        <w:spacing w:after="200" w:line="276" w:lineRule="auto"/>
+      </w:pPr>
+    </w:pPrDefault>
+  </w:docDefaults>
+  <w:latentStyles w:defLockedState="0" w:defUIPriority="99" w:defSemiHidden="1" w:defUnhideWhenUsed="1" w:defQFormat="0" w:count="267">
+    <w:lsdException w:name="Normal" w:semiHidden="0" w:uiPriority="0" w:unhideWhenUsed="0" w:qFormat="1"/>
+    <w:lsdException w:name="heading 1" w:semiHidden="0" w:uiPriority="9" w:unhideWhenUsed="0" w:qFormat="1"/>
+    <w:lsdException w:name="heading 2" w:uiPriority="9" w:qFormat="1"/>
+    <w:lsdException w:name="heading 3" w:uiPriority="9" w:qFormat="1"/>
+    <w:lsdException w:name="heading 4" w:uiPriority="9" w:qFormat="1"/>
+    <w:lsdException w:name="heading 5" w:uiPriority="9" w:qFormat="1"/>
+    <w:lsdException w:name="heading 6" w:uiPriority="9" w:qFormat="1"/>
+    <w:lsdException w:name="heading 7" w:uiPriority="9" w:qFormat="1"/>
+    <w:lsdException w:name="heading 8" w:uiPriority="9" w:qFormat="1"/>
+    <w:lsdException w:name="heading 9" w:uiPriority="9" w:qFormat="1"/>
+    <w:lsdException w:name="toc 1" w:uiPriority="39"/>
+    <w:lsdException w:name="toc 2" w:uiPriority="39"/>
+    <w:lsdException w:name="toc 3" w:uiPriority="39"/>
+    <w:lsdException w:name="toc 4" w:uiPriority="39"/>
+    <w:lsdException w:name="toc 5" w:uiPriority="39"/>
+    <w:lsdException w:name="toc 6" w:uiPriority="39"/>
+    <w:lsdException w:name="toc 7" w:uiPriority="39"/>
+    <w:lsdException w:name="toc 8" w:uiPriority="39"/>
+    <w:lsdException w:name="toc 9" w:uiPriority="39"/>
+    <w:lsdException w:name="caption" w:uiPriority="35" w:qFormat="1"/>
+    <w:lsdException w:name="Title" w:semiHidden="0" w:uiPriority="10" w:unhideWhenUsed="0" w:qFormat="1"/>
+    <w:lsdException w:name="Default Paragraph Font" w:uiPriority="1"/>
+    <w:lsdException w:name="Subtitle" w:semiHidden="0" w:uiPriority="11" w:unhideWhenUsed="0" w:qFormat="1"/>
+    <w:lsdException w:name="Strong" w:semiHidden="0" w:uiPriority="22" w:unhideWhenUsed="0" w:qFormat="1"/>
+    <w:lsdException w:name="Emphasis" w:semiHidden="0" w:uiPriority="20" w:unhideWhenUsed="0" w:qFormat="1"/>
+    <w:lsdException w:name="Table Grid" w:semiHidden="0" w:uiPriority="59" w:unhideWhenUsed="0"/>
+    <w:lsdException w:name="Placeholder Text" w:unhideWhenUsed="0"/>
+    <w:lsdException w:name="No Spacing" w:semiHidden="0" w:uiPriority="1" w:unhideWhenUsed="0" w:qFormat="1"/>
+    <w:lsdException w:name="Light Shading" w:semiHidden="0" w:uiPriority="60" w:unhideWhenUsed="0"/>
+    <w:lsdException w:name="Light List" w:semiHidden="0" w:uiPriority="61" w:unhideWhenUsed="0"/>
+    <w:lsdException w:name="Light Grid" w:semiHidden="0" w:uiPriority="62" w:unhideWhenUsed="0"/>
+    <w:lsdException w:name="Medium Shading 1" w:semiHidden="0" w:uiPriority="63" w:unhideWhenUsed="0"/>
+    <w:lsdException w:name="Medium Shading 2" w:semiHidden="0" w:uiPriority="64" w:unhideWhenUsed="0"/>
+    <w:lsdException w:name="Medium List 1" w:semiHidden="0" w:uiPriority="65" w:unhideWhenUsed="0"/>
+    <w:lsdException w:name="Medium List 2" w:semiHidden="0" w:uiPriority="66" w:unhideWhenUsed="0"/>
+    <w:lsdException w:name="Medium Grid 1" w:semiHidden="0" w:uiPriority="67" w:unhideWhenUsed="0"/>
+    <w:lsdException w:name="Medium Grid 2" w:semiHidden="0" w:uiPriority="68" w:unhideWhenUsed="0"/>
+    <w:lsdException w:name="Medium Grid 3" w:semiHidden="0" w:uiPriority="69" w:unhideWhenUsed="0"/>
+    <w:lsdException w:name="Dark List" w:semiHidden="0" w:uiPriority="70" w:unhideWhenUsed="0"/>
+    <w:lsdException w:name="Colorful Shading" w:semiHidden="0" w:uiPriority="71" w:unhideWhenUsed="0"/>
+    <w:lsdException w:name="Colorful List" w:semiHidden="0" w:uiPriority="72" w:unhideWhenUsed="0"/>
+    <w:lsdException w:name="Colorful Grid" w:semiHidden="0" w:uiPriority="73" w:unhideWhenUsed="0"/>
+    <w:lsdException w:name="Light Shading Accent 1" w:semiHidden="0" w:uiPriority="60" w:unhideWhenUsed="0"/>
+    <w:lsdException w:name="Light List Accent 1" w:semiHidden="0" w:uiPriority="61" w:unhideWhenUsed="0"/>
+    <w:lsdException w:name="Light Grid Accent 1" w:semiHidden="0" w:uiPriority="62" w:unhideWhenUsed="0"/>
+    <w:lsdException w:name="Medium Shading 1 Accent 1" w:semiHidden="0" w:uiPriority="63" w:unhideWhenUsed="0"/>
+    <w:lsdException w:name="Medium Shading 2 Accent 1" w:semiHidden="0" w:uiPriority="64" w:unhideWhenUsed="0"/>
+    <w:lsdException w:name="Medium List 1 Accent 1" w:semiHidden="0" w:uiPriority="65" w:unhideWhenUsed="0"/>
+    <w:lsdException w:name="Revision" w:unhideWhenUsed="0"/>
+    <w:lsdException w:name="List Paragraph" w:semiHidden="0" w:uiPriority="34" w:unhideWhenUsed="0" w:qFormat="1"/>
+    <w:lsdException w:name="Quote" w:semiHidden="0" w:uiPriority="29" w:unhideWhenUsed="0" w:qFormat="1"/>
+    <w:lsdException w:name="Intense Quote" w:semiHidden="0" w:uiPriority="30" w:unhideWhenUsed="0" w:qFormat="1"/>
+    <w:lsdException w:name="Medium List 2 Accent 1" w:semiHidden="0" w:uiPriority="66" w:unhideWhenUsed="0"/>
+    <w:lsdException w:name="Medium Grid 1 Accent 1" w:semiHidden="0" w:uiPriority="67" w:unhideWhenUsed="0"/>
+    <w:lsdException w:name="Medium Grid 2 Accent 1" w:semiHidden="0" w:uiPriority="68" w:unhideWhenUsed="0"/>
+    <w:lsdException w:name="Medium Grid 3 Accent 1" w:semiHidden="0" w:uiPriority="69" w:unhideWhenUsed="0"/>
+    <w:lsdException w:name="Dark List Accent 1" w:semiHidden="0" w:uiPriority="70" w:unhideWhenUsed="0"/>
+    <w:lsdException w:name="Colorful Shading Accent 1" w:semiHidden="0" w:uiPriority="71" w:unhideWhenUsed="0"/>
+    <w:lsdException w:name="Colorful List Accent 1" w:semiHidden="0" w:uiPriority="72" w:unhideWhenUsed="0"/>
+    <w:lsdException w:name="Colorful Grid Accent 1" w:semiHidden="0" w:uiPriority="73" w:unhideWhenUsed="0"/>
+    <w:lsdException w:name="Light Shading Accent 2" w:semiHidden="0" w:uiPriority="60" w:unhideWhenUsed="0"/>
+    <w:lsdException w:name="Light List Accent 2" w:semiHidden="0" w:uiPriority="61" w:unhideWhenUsed="0"/>
+    <w:lsdException w:name="Light Grid Accent 2" w:semiHidden="0" w:uiPriority="62" w:unhideWhenUsed="0"/>
+    <w:lsdException w:name="Medium Shading 1 Accent 2" w:semiHidden="0" w:uiPriority="63" w:unhideWhenUsed="0"/>
+    <w:lsdException w:name="Medium Shading 2 Accent 2" w:semiHidden="0" w:uiPriority="64" w:unhideWhenUsed="0"/>
+    <w:lsdException w:name="Medium List 1 Accent 2" w:semiHidden="0" w:uiPriority="65" w:unhideWhenUsed="0"/>
+    <w:lsdException w:name="Medium List 2 Accent 2" w:semiHidden="0" w:uiPriority="66" w:unhideWhenUsed="0"/>
+    <w:lsdException w:name="Medium Grid 1 Accent 2" w:semiHidden="0" w:uiPriority="67" w:unhideWhenUsed="0"/>
+    <w:lsdException w:name="Medium Grid 2 Accent 2" w:semiHidden="0" w:uiPriority="68" w:unhideWhenUsed="0"/>
+    <w:lsdException w:name="Medium Grid 3 Accent 2" w:semiHidden="0" w:uiPriority="69" w:unhideWhenUsed="0"/>
+    <w:lsdException w:name="Dark List Accent 2" w:semiHidden="0" w:uiPriority="70" w:unhideWhenUsed="0"/>
+    <w:lsdException w:name="Colorful Shading Accent 2" w:semiHidden="0" w:uiPriority="71" w:unhideWhenUsed="0"/>
+    <w:lsdException w:name="Colorful List Accent 2" w:semiHidden="0" w:uiPriority="72" w:unhideWhenUsed="0"/>
+    <w:lsdException w:name="Colorful Grid Accent 2" w:semiHidden="0" w:uiPriority="73" w:unhideWhenUsed="0"/>
+    <w:lsdException w:name="Light Shading Accent 3" w:semiHidden="0" w:uiPriority="60" w:unhideWhenUsed="0"/>
+    <w:lsdException w:name="Light List Accent 3" w:semiHidden="0" w:uiPriority="61" w:unhideWhenUsed="0"/>
+    <w:lsdException w:name="Light Grid Accent 3" w:semiHidden="0" w:uiPriority="62" w:unhideWhenUsed="0"/>
+    <w:lsdException w:name="Medium Shading 1 Accent 3" w:semiHidden="0" w:uiPriority="63" w:unhideWhenUsed="0"/>
+    <w:lsdException w:name="Medium Shading 2 Accent 3" w:semiHidden="0" w:uiPriority="64" w:unhideWhenUsed="0"/>
+    <w:lsdException w:name="Medium List 1 Accent 3" w:semiHidden="0" w:uiPriority="65" w:unhideWhenUsed="0"/>
+    <w:lsdException w:name="Medium List 2 Accent 3" w:semiHidden="0" w:uiPriority="66" w:unhideWhenUsed="0"/>
+    <w:lsdException w:name="Medium Grid 1 Accent 3" w:semiHidden="0" w:uiPriority="67" w:unhideWhenUsed="0"/>
+    <w:lsdException w:name="Medium Grid 2 Accent 3" w:semiHidden="0" w:uiPriority="68" w:unhideWhenUsed="0"/>
+    <w:lsdException w:name="Medium Grid 3 Accent 3" w:semiHidden="0" w:uiPriority="69" w:unhideWhenUsed="0"/>
+    <w:lsdException w:name="Dark List Accent 3" w:semiHidden="0" w:uiPriority="70" w:unhideWhenUsed="0"/>
+    <w:lsdException w:name="Colorful Shading Accent 3" w:semiHidden="0" w:uiPriority="71" w:unhideWhenUsed="0"/>
+    <w:lsdException w:name="Colorful List Accent 3" w:semiHidden="0" w:uiPriority="72" w:unhideWhenUsed="0"/>
+    <w:lsdException w:name="Colorful Grid Accent 3" w:semiHidden="0" w:uiPriority="73" w:unhideWhenUsed="0"/>
+    <w:lsdException w:name="Light Shading Accent 4" w:semiHidden="0" w:uiPriority="60" w:unhideWhenUsed="0"/>
+    <w:lsdException w:name="Light List Accent 4" w:semiHidden="0" w:uiPriority="61" w:unhideWhenUsed="0"/>
+    <w:lsdException w:name="Light Grid Accent 4" w:semiHidden="0" w:uiPriority="62" w:unhideWhenUsed="0"/>
+    <w:lsdException w:name="Medium Shading 1 Accent 4" w:semiHidden="0" w:uiPriority="63" w:unhideWhenUsed="0"/>
+    <w:lsdException w:name="Medium Shading 2 Accent 4" w:semiHidden="0" w:uiPriority="64" w:unhideWhenUsed="0"/>
+    <w:lsdException w:name="Medium List 1 Accent 4" w:semiHidden="0" w:uiPriority="65" w:unhideWhenUsed="0"/>
+    <w:lsdException w:name="Medium List 2 Accent 4" w:semiHidden="0" w:uiPriority="66" w:unhideWhenUsed="0"/>
+    <w:lsdException w:name="Medium Grid 1 Accent 4" w:semiHidden="0" w:uiPriority="67" w:unhideWhenUsed="0"/>
+    <w:lsdException w:name="Medium Grid 2 Accent 4" w:semiHidden="0" w:uiPriority="68" w:unhideWhenUsed="0"/>
+    <w:lsdException w:name="Medium Grid 3 Accent 4" w:semiHidden="0" w:uiPriority="69" w:unhideWhenUsed="0"/>
+    <w:lsdException w:name="Dark List Accent 4" w:semiHidden="0" w:uiPriority="70" w:unhideWhenUsed="0"/>
+    <w:lsdException w:name="Colorful Shading Accent 4" w:semiHidden="0" w:uiPriority="71" w:unhideWhenUsed="0"/>
+    <w:lsdException w:name="Colorful List Accent 4" w:semiHidden="0" w:uiPriority="72" w:unhideWhenUsed="0"/>
+    <w:lsdException w:name="Colorful Grid Accent 4" w:semiHidden="0" w:uiPriority="73" w:unhideWhenUsed="0"/>
+    <w:lsdException w:name="Light Shading Accent 5" w:semiHidden="0" w:uiPriority="60" w:unhideWhenUsed="0"/>
+    <w:lsdException w:name="Light List Accent 5" w:semiHidden="0" w:uiPriority="61" w:unhideWhenUsed="0"/>
+    <w:lsdException w:name="Light Grid Accent 5" w:semiHidden="0" w:uiPriority="62" w:unhideWhenUsed="0"/>
+    <w:lsdException w:name="Medium Shading 1 Accent 5" w:semiHidden="0" w:uiPriority="63" w:unhideWhenUsed="0"/>
+    <w:lsdException w:name="Medium Shading 2 Accent 5" w:semiHidden="0" w:uiPriority="64" w:unhideWhenUsed="0"/>
+    <w:lsdException w:name="Medium List 1 Accent 5" w:semiHidden="0" w:uiPriority="65" w:unhideWhenUsed="0"/>
+    <w:lsdException w:name="Medium List 2 Accent 5" w:semiHidden="0" w:uiPriority="66" w:unhideWhenUsed="0"/>
+    <w:lsdException w:name="Medium Grid 1 Accent 5" w:semiHidden="0" w:uiPriority="67" w:unhideWhenUsed="0"/>
+    <w:lsdException w:name="Medium Grid 2 Accent 5" w:semiHidden="0" w:uiPriority="68" w:unhideWhenUsed="0"/>
+    <w:lsdException w:name="Medium Grid 3 Accent 5" w:semiHidden="0" w:uiPriority="69" w:unhideWhenUsed="0"/>
+    <w:lsdException w:name="Dark List Accent 5" w:semiHidden="0" w:uiPriority="70" w:unhideWhenUsed="0"/>
+    <w:lsdException w:name="Colorful Shading Accent 5" w:semiHidden="0" w:uiPriority="71" w:unhideWhenUsed="0"/>
+    <w:lsdException w:name="Colorful List Accent 5" w:semiHidden="0" w:uiPriority="72" w:unhideWhenUsed="0"/>
+    <w:lsdException w:name="Colorful Grid Accent 5" w:semiHidden="0" w:uiPriority="73" w:unhideWhenUsed="0"/>
+    <w:lsdException w:name="Light Shading Accent 6" w:semiHidden="0" w:uiPriority="60" w:unhideWhenUsed="0"/>
+    <w:lsdException w:name="Light List Accent 6" w:semiHidden="0" w:uiPriority="61" w:unhideWhenUsed="0"/>
+    <w:lsdException w:name="Light Grid Accent 6" w:semiHidden="0" w:uiPriority="62" w:unhideWhenUsed="0"/>
+    <w:lsdException w:name="Medium Shading 1 Accent 6" w:semiHidden="0" w:uiPriority="63" w:unhideWhenUsed="0"/>
+    <w:lsdException w:name="Medium Shading 2 Accent 6" w:semiHidden="0" w:uiPriority="64" w:unhideWhenUsed="0"/>
+    <w:lsdException w:name="Medium List 1 Accent 6" w:semiHidden="0" w:uiPriority="65" w:unhideWhenUsed="0"/>
+    <w:lsdException w:name="Medium List 2 Accent 6" w:semiHidden="0" w:uiPriority="66" w:unhideWhenUsed="0"/>
+    <w:lsdException w:name="Medium Grid 1 Accent 6" w:semiHidden="0" w:uiPriority="67" w:unhideWhenUsed="0"/>
+    <w:lsdException w:name="Medium Grid 2 Accent 6" w:semiHidden="0" w:uiPriority="68" w:unhideWhenUsed="0"/>
+    <w:lsdException w:name="Medium Grid 3 Accent 6" w:semiHidden="0" w:uiPriority="69" w:unhideWhenUsed="0"/>
+    <w:lsdException w:name="Dark List Accent 6" w:semiHidden="0" w:uiPriority="70" w:unhideWhenUsed="0"/>
+    <w:lsdException w:name="Colorful Shading Accent 6" w:semiHidden="0" w:uiPriority="71" w:unhideWhenUsed="0"/>
+    <w:lsdException w:name="Colorful List Accent 6" w:semiHidden="0" w:uiPriority="72" w:unhideWhenUsed="0"/>
+    <w:lsdException w:name="Colorful Grid Accent 6" w:semiHidden="0" w:uiPriority="73" w:unhideWhenUsed="0"/>
+    <w:lsdException w:name="Subtle Emphasis" w:semiHidden="0" w:uiPriority="19" w:unhideWhenUsed="0" w:qFormat="1"/>
+    <w:lsdException w:name="Intense Emphasis" w:semiHidden="0" w:uiPriority="21" w:unhideWhenUsed="0" w:qFormat="1"/>
+    <w:lsdException w:name="Subtle Reference" w:semiHidden="0" w:uiPriority="31" w:unhideWhenUsed="0" w:qFormat="1"/>
+    <w:lsdException w:name="Intense Reference" w:semiHidden="0" w:uiPriority="32" w:unhideWhenUsed="0" w:qFormat="1"/>
+    <w:lsdException w:name="Book Title" w:semiHidden="0" w:uiPriority="33" w:unhideWhenUsed="0" w:qFormat="1"/>
+    <w:lsdException w:name="Bibliography" w:uiPriority="37"/>
+    <w:lsdException w:name="TOC Heading" w:uiPriority="39" w:qFormat="1"/>
+  </w:latentStyles>
+  <w:style w:type="paragraph" w:default="1" w:styleId="Normal">
+    <w:name w:val="Normal"/>
+    <w:qFormat/>
+  </w:style>
+  <w:style w:type="character" w:default="1" w:styleId="DefaultParagraphFont">
+    <w:name w:val="Default Paragraph Font"/>
+    <w:uiPriority w:val="1"/>
+    <w:semiHidden/>
+    <w:unhideWhenUsed/>
+  </w:style>
+  <w:style w:type="table" w:default="1" w:styleId="TableNormal">
+    <w:name w:val="Normal Table"/>
+    <w:uiPriority w:val="99"/>
+    <w:semiHidden/>
+    <w:unhideWhenUsed/>
+    <w:tblPr>
+      <w:tblInd w:w="0" w:type="dxa"/>
+      <w:tblCellMar>
+        <w:top w:w="0" w:type="dxa"/>
+        <w:left w:w="108" w:type="dxa"/>
+        <w:bottom w:w="0" w:type="dxa"/>
+        <w:right w:w="108" w:type="dxa"/>
+      </w:tblCellMar>
+    </w:tblPr>
+  </w:style>
+  <w:style w:type="numbering" w:default="1" w:styleId="NoList">
+    <w:name w:val="No List"/>
+    <w:uiPriority w:val="99"/>
+    <w:semiHidden/>
+    <w:unhideWhenUsed/>
   </w:style>
 </w:styles>
 </file>

</xml_diff>

<commit_message>
Final edits :) Submitted to TIFS.
</commit_message>
<xml_diff>
--- a/TIFS - Cover letter, 20150731.docx
+++ b/TIFS - Cover letter, 20150731.docx
@@ -1,6 +1,6 @@
 
 <file path=word/document.xml><?xml version="1.0" encoding="utf-8"?>
-<w:document xmlns:wpc="http://schemas.microsoft.com/office/word/2010/wordprocessingCanvas" xmlns:mc="http://schemas.openxmlformats.org/markup-compatibility/2006" xmlns:o="urn:schemas-microsoft-com:office:office" xmlns:r="http://schemas.openxmlformats.org/officeDocument/2006/relationships" xmlns:m="http://schemas.openxmlformats.org/officeDocument/2006/math" xmlns:v="urn:schemas-microsoft-com:vml" xmlns:wp14="http://schemas.microsoft.com/office/word/2010/wordprocessingDrawing" xmlns:wp="http://schemas.openxmlformats.org/drawingml/2006/wordprocessingDrawing" xmlns:w10="urn:schemas-microsoft-com:office:word" xmlns:w="http://schemas.openxmlformats.org/wordprocessingml/2006/main" xmlns:w14="http://schemas.microsoft.com/office/word/2010/wordml" xmlns:wpg="http://schemas.microsoft.com/office/word/2010/wordprocessingGroup" xmlns:wpi="http://schemas.microsoft.com/office/word/2010/wordprocessingInk" xmlns:wne="http://schemas.microsoft.com/office/word/2006/wordml" xmlns:wps="http://schemas.microsoft.com/office/word/2010/wordprocessingShape" mc:Ignorable="w14 wp14">
+<w:document xmlns:ve="http://schemas.openxmlformats.org/markup-compatibility/2006" xmlns:o="urn:schemas-microsoft-com:office:office" xmlns:r="http://schemas.openxmlformats.org/officeDocument/2006/relationships" xmlns:m="http://schemas.openxmlformats.org/officeDocument/2006/math" xmlns:v="urn:schemas-microsoft-com:vml" xmlns:wp="http://schemas.openxmlformats.org/drawingml/2006/wordprocessingDrawing" xmlns:w10="urn:schemas-microsoft-com:office:word" xmlns:w="http://schemas.openxmlformats.org/wordprocessingml/2006/main" xmlns:wne="http://schemas.microsoft.com/office/word/2006/wordml">
   <w:body>
     <w:p>
       <w:pPr>
@@ -198,10 +198,10 @@
       <w:r>
         <w:t xml:space="preserve">Artur Janicki, Warsaw University of Technology, e-mail: </w:t>
       </w:r>
-      <w:hyperlink r:id="rId8" w:history="1">
+      <w:hyperlink r:id="rId7" w:history="1">
         <w:r>
           <w:rPr>
-            <w:rStyle w:val="Hyperlink"/>
+            <w:rStyle w:val="Hipercze"/>
           </w:rPr>
           <w:t>A.Janicki@tele.pw.edu.pl</w:t>
         </w:r>
@@ -245,7 +245,6 @@
     <w:p/>
     <w:p/>
     <w:p/>
-    <w:p/>
     <w:p>
       <w:bookmarkStart w:id="0" w:name="_GoBack"/>
       <w:bookmarkEnd w:id="0"/>
@@ -292,13 +291,6 @@
         </w:rPr>
         <w:t>Nicholas Evans</w:t>
       </w:r>
-    </w:p>
-    <w:p>
-      <w:pPr>
-        <w:rPr>
-          <w:lang w:val="en-GB"/>
-        </w:rPr>
-      </w:pPr>
     </w:p>
     <w:p>
       <w:pPr>
@@ -319,7 +311,7 @@
 </file>
 
 <file path=word/endnotes.xml><?xml version="1.0" encoding="utf-8"?>
-<w:endnotes xmlns:wpc="http://schemas.microsoft.com/office/word/2010/wordprocessingCanvas" xmlns:mc="http://schemas.openxmlformats.org/markup-compatibility/2006" xmlns:o="urn:schemas-microsoft-com:office:office" xmlns:r="http://schemas.openxmlformats.org/officeDocument/2006/relationships" xmlns:m="http://schemas.openxmlformats.org/officeDocument/2006/math" xmlns:v="urn:schemas-microsoft-com:vml" xmlns:wp14="http://schemas.microsoft.com/office/word/2010/wordprocessingDrawing" xmlns:wp="http://schemas.openxmlformats.org/drawingml/2006/wordprocessingDrawing" xmlns:w10="urn:schemas-microsoft-com:office:word" xmlns:w="http://schemas.openxmlformats.org/wordprocessingml/2006/main" xmlns:w14="http://schemas.microsoft.com/office/word/2010/wordml" xmlns:wpg="http://schemas.microsoft.com/office/word/2010/wordprocessingGroup" xmlns:wpi="http://schemas.microsoft.com/office/word/2010/wordprocessingInk" xmlns:wne="http://schemas.microsoft.com/office/word/2006/wordml" xmlns:wps="http://schemas.microsoft.com/office/word/2010/wordprocessingShape" mc:Ignorable="w14 wp14">
+<w:endnotes xmlns:ve="http://schemas.openxmlformats.org/markup-compatibility/2006" xmlns:o="urn:schemas-microsoft-com:office:office" xmlns:r="http://schemas.openxmlformats.org/officeDocument/2006/relationships" xmlns:m="http://schemas.openxmlformats.org/officeDocument/2006/math" xmlns:v="urn:schemas-microsoft-com:vml" xmlns:wp="http://schemas.openxmlformats.org/drawingml/2006/wordprocessingDrawing" xmlns:w10="urn:schemas-microsoft-com:office:word" xmlns:w="http://schemas.openxmlformats.org/wordprocessingml/2006/main" xmlns:wne="http://schemas.microsoft.com/office/word/2006/wordml">
   <w:endnote w:type="separator" w:id="-1">
     <w:p>
       <w:r>
@@ -338,7 +330,7 @@
 </file>
 
 <file path=word/footnotes.xml><?xml version="1.0" encoding="utf-8"?>
-<w:footnotes xmlns:wpc="http://schemas.microsoft.com/office/word/2010/wordprocessingCanvas" xmlns:mc="http://schemas.openxmlformats.org/markup-compatibility/2006" xmlns:o="urn:schemas-microsoft-com:office:office" xmlns:r="http://schemas.openxmlformats.org/officeDocument/2006/relationships" xmlns:m="http://schemas.openxmlformats.org/officeDocument/2006/math" xmlns:v="urn:schemas-microsoft-com:vml" xmlns:wp14="http://schemas.microsoft.com/office/word/2010/wordprocessingDrawing" xmlns:wp="http://schemas.openxmlformats.org/drawingml/2006/wordprocessingDrawing" xmlns:w10="urn:schemas-microsoft-com:office:word" xmlns:w="http://schemas.openxmlformats.org/wordprocessingml/2006/main" xmlns:w14="http://schemas.microsoft.com/office/word/2010/wordml" xmlns:wpg="http://schemas.microsoft.com/office/word/2010/wordprocessingGroup" xmlns:wpi="http://schemas.microsoft.com/office/word/2010/wordprocessingInk" xmlns:wne="http://schemas.microsoft.com/office/word/2006/wordml" xmlns:wps="http://schemas.microsoft.com/office/word/2010/wordprocessingShape" mc:Ignorable="w14 wp14">
+<w:footnotes xmlns:ve="http://schemas.openxmlformats.org/markup-compatibility/2006" xmlns:o="urn:schemas-microsoft-com:office:office" xmlns:r="http://schemas.openxmlformats.org/officeDocument/2006/relationships" xmlns:m="http://schemas.openxmlformats.org/officeDocument/2006/math" xmlns:v="urn:schemas-microsoft-com:vml" xmlns:wp="http://schemas.openxmlformats.org/drawingml/2006/wordprocessingDrawing" xmlns:w10="urn:schemas-microsoft-com:office:word" xmlns:w="http://schemas.openxmlformats.org/wordprocessingml/2006/main" xmlns:wne="http://schemas.microsoft.com/office/word/2006/wordml">
   <w:footnote w:type="separator" w:id="-1">
     <w:p>
       <w:r>
@@ -357,7 +349,7 @@
 </file>
 
 <file path=word/numbering.xml><?xml version="1.0" encoding="utf-8"?>
-<w:numbering xmlns:wpc="http://schemas.microsoft.com/office/word/2010/wordprocessingCanvas" xmlns:mc="http://schemas.openxmlformats.org/markup-compatibility/2006" xmlns:o="urn:schemas-microsoft-com:office:office" xmlns:r="http://schemas.openxmlformats.org/officeDocument/2006/relationships" xmlns:m="http://schemas.openxmlformats.org/officeDocument/2006/math" xmlns:v="urn:schemas-microsoft-com:vml" xmlns:wp14="http://schemas.microsoft.com/office/word/2010/wordprocessingDrawing" xmlns:wp="http://schemas.openxmlformats.org/drawingml/2006/wordprocessingDrawing" xmlns:w10="urn:schemas-microsoft-com:office:word" xmlns:w="http://schemas.openxmlformats.org/wordprocessingml/2006/main" xmlns:w14="http://schemas.microsoft.com/office/word/2010/wordml" xmlns:wpg="http://schemas.microsoft.com/office/word/2010/wordprocessingGroup" xmlns:wpi="http://schemas.microsoft.com/office/word/2010/wordprocessingInk" xmlns:wne="http://schemas.microsoft.com/office/word/2006/wordml" xmlns:wps="http://schemas.microsoft.com/office/word/2010/wordprocessingShape" mc:Ignorable="w14 wp14">
+<w:numbering xmlns:ve="http://schemas.openxmlformats.org/markup-compatibility/2006" xmlns:o="urn:schemas-microsoft-com:office:office" xmlns:r="http://schemas.openxmlformats.org/officeDocument/2006/relationships" xmlns:m="http://schemas.openxmlformats.org/officeDocument/2006/math" xmlns:v="urn:schemas-microsoft-com:vml" xmlns:wp="http://schemas.openxmlformats.org/drawingml/2006/wordprocessingDrawing" xmlns:w10="urn:schemas-microsoft-com:office:word" xmlns:w="http://schemas.openxmlformats.org/wordprocessingml/2006/main" xmlns:wne="http://schemas.microsoft.com/office/word/2006/wordml">
   <w:abstractNum w:abstractNumId="0">
     <w:nsid w:val="9A9EA631"/>
     <w:multiLevelType w:val="hybridMultilevel"/>
@@ -2931,7 +2923,7 @@
 </file>
 
 <file path=word/styles.xml><?xml version="1.0" encoding="utf-8"?>
-<w:styles xmlns:mc="http://schemas.openxmlformats.org/markup-compatibility/2006" xmlns:r="http://schemas.openxmlformats.org/officeDocument/2006/relationships" xmlns:w="http://schemas.openxmlformats.org/wordprocessingml/2006/main" xmlns:w14="http://schemas.microsoft.com/office/word/2010/wordml" mc:Ignorable="w14">
+<w:styles xmlns:r="http://schemas.openxmlformats.org/officeDocument/2006/relationships" xmlns:w="http://schemas.openxmlformats.org/wordprocessingml/2006/main">
   <w:docDefaults>
     <w:rPrDefault>
       <w:rPr>
@@ -3194,7 +3186,7 @@
     <w:lsdException w:name="Book Title" w:semiHidden="0" w:qFormat="1"/>
     <w:lsdException w:name="TOC Heading" w:semiHidden="0" w:qFormat="1"/>
   </w:latentStyles>
-  <w:style w:type="paragraph" w:default="1" w:styleId="Normal">
+  <w:style w:type="paragraph" w:default="1" w:styleId="Normalny">
     <w:name w:val="Normal"/>
     <w:qFormat/>
     <w:rsid w:val="002639C1"/>
@@ -3205,11 +3197,11 @@
       <w:lang w:val="en-US" w:eastAsia="en-US"/>
     </w:rPr>
   </w:style>
-  <w:style w:type="paragraph" w:styleId="Heading1">
+  <w:style w:type="paragraph" w:styleId="Nagwek1">
     <w:name w:val="heading 1"/>
-    <w:basedOn w:val="Normal"/>
-    <w:next w:val="Normal"/>
-    <w:link w:val="Heading1Char"/>
+    <w:basedOn w:val="Normalny"/>
+    <w:next w:val="Normalny"/>
+    <w:link w:val="Nagwek1Znak"/>
     <w:uiPriority w:val="99"/>
     <w:qFormat/>
     <w:rsid w:val="002639C1"/>
@@ -3226,11 +3218,11 @@
       <w:szCs w:val="32"/>
     </w:rPr>
   </w:style>
-  <w:style w:type="paragraph" w:styleId="Heading2">
+  <w:style w:type="paragraph" w:styleId="Nagwek2">
     <w:name w:val="heading 2"/>
-    <w:basedOn w:val="Normal"/>
-    <w:next w:val="Normal"/>
-    <w:link w:val="Heading2Char"/>
+    <w:basedOn w:val="Normalny"/>
+    <w:next w:val="Normalny"/>
+    <w:link w:val="Nagwek2Znak"/>
     <w:uiPriority w:val="99"/>
     <w:qFormat/>
     <w:rsid w:val="002639C1"/>
@@ -3248,11 +3240,11 @@
       <w:szCs w:val="28"/>
     </w:rPr>
   </w:style>
-  <w:style w:type="paragraph" w:styleId="Heading3">
+  <w:style w:type="paragraph" w:styleId="Nagwek3">
     <w:name w:val="heading 3"/>
-    <w:basedOn w:val="Normal"/>
-    <w:next w:val="Normal"/>
-    <w:link w:val="Heading3Char"/>
+    <w:basedOn w:val="Normalny"/>
+    <w:next w:val="Normalny"/>
+    <w:link w:val="Nagwek3Znak"/>
     <w:uiPriority w:val="99"/>
     <w:qFormat/>
     <w:rsid w:val="002639C1"/>
@@ -3268,11 +3260,11 @@
       <w:szCs w:val="26"/>
     </w:rPr>
   </w:style>
-  <w:style w:type="paragraph" w:styleId="Heading4">
+  <w:style w:type="paragraph" w:styleId="Nagwek4">
     <w:name w:val="heading 4"/>
-    <w:basedOn w:val="Normal"/>
-    <w:next w:val="Normal"/>
-    <w:link w:val="Heading4Char"/>
+    <w:basedOn w:val="Normalny"/>
+    <w:next w:val="Normalny"/>
+    <w:link w:val="Nagwek4Znak"/>
     <w:uiPriority w:val="99"/>
     <w:qFormat/>
     <w:rsid w:val="002639C1"/>
@@ -3288,11 +3280,11 @@
       <w:szCs w:val="28"/>
     </w:rPr>
   </w:style>
-  <w:style w:type="paragraph" w:styleId="Heading5">
+  <w:style w:type="paragraph" w:styleId="Nagwek5">
     <w:name w:val="heading 5"/>
-    <w:basedOn w:val="Normal"/>
-    <w:next w:val="Normal"/>
-    <w:link w:val="Heading5Char"/>
+    <w:basedOn w:val="Normalny"/>
+    <w:next w:val="Normalny"/>
+    <w:link w:val="Nagwek5Znak"/>
     <w:uiPriority w:val="99"/>
     <w:qFormat/>
     <w:rsid w:val="002639C1"/>
@@ -3309,11 +3301,11 @@
       <w:szCs w:val="26"/>
     </w:rPr>
   </w:style>
-  <w:style w:type="paragraph" w:styleId="Heading6">
+  <w:style w:type="paragraph" w:styleId="Nagwek6">
     <w:name w:val="heading 6"/>
-    <w:basedOn w:val="Normal"/>
-    <w:next w:val="Normal"/>
-    <w:link w:val="Heading6Char"/>
+    <w:basedOn w:val="Normalny"/>
+    <w:next w:val="Normalny"/>
+    <w:link w:val="Nagwek6Znak"/>
     <w:uiPriority w:val="99"/>
     <w:qFormat/>
     <w:rsid w:val="002639C1"/>
@@ -3328,11 +3320,11 @@
       <w:szCs w:val="22"/>
     </w:rPr>
   </w:style>
-  <w:style w:type="paragraph" w:styleId="Heading7">
+  <w:style w:type="paragraph" w:styleId="Nagwek7">
     <w:name w:val="heading 7"/>
-    <w:basedOn w:val="Normal"/>
-    <w:next w:val="Normal"/>
-    <w:link w:val="Heading7Char"/>
+    <w:basedOn w:val="Normalny"/>
+    <w:next w:val="Normalny"/>
+    <w:link w:val="Nagwek7Znak"/>
     <w:uiPriority w:val="99"/>
     <w:qFormat/>
     <w:rsid w:val="002639C1"/>
@@ -3341,11 +3333,11 @@
       <w:outlineLvl w:val="6"/>
     </w:pPr>
   </w:style>
-  <w:style w:type="paragraph" w:styleId="Heading8">
+  <w:style w:type="paragraph" w:styleId="Nagwek8">
     <w:name w:val="heading 8"/>
-    <w:basedOn w:val="Normal"/>
-    <w:next w:val="Normal"/>
-    <w:link w:val="Heading8Char"/>
+    <w:basedOn w:val="Normalny"/>
+    <w:next w:val="Normalny"/>
+    <w:link w:val="Nagwek8Znak"/>
     <w:uiPriority w:val="99"/>
     <w:qFormat/>
     <w:rsid w:val="002639C1"/>
@@ -3358,11 +3350,11 @@
       <w:iCs/>
     </w:rPr>
   </w:style>
-  <w:style w:type="paragraph" w:styleId="Heading9">
+  <w:style w:type="paragraph" w:styleId="Nagwek9">
     <w:name w:val="heading 9"/>
-    <w:basedOn w:val="Normal"/>
-    <w:next w:val="Normal"/>
-    <w:link w:val="Heading9Char"/>
+    <w:basedOn w:val="Normalny"/>
+    <w:next w:val="Normalny"/>
+    <w:link w:val="Nagwek9Znak"/>
     <w:uiPriority w:val="99"/>
     <w:qFormat/>
     <w:rsid w:val="002639C1"/>
@@ -3375,17 +3367,18 @@
       <w:szCs w:val="22"/>
     </w:rPr>
   </w:style>
-  <w:style w:type="character" w:default="1" w:styleId="DefaultParagraphFont">
+  <w:style w:type="character" w:default="1" w:styleId="Domylnaczcionkaakapitu">
     <w:name w:val="Default Paragraph Font"/>
     <w:uiPriority w:val="1"/>
     <w:semiHidden/>
     <w:unhideWhenUsed/>
   </w:style>
-  <w:style w:type="table" w:default="1" w:styleId="TableNormal">
+  <w:style w:type="table" w:default="1" w:styleId="Standardowy">
     <w:name w:val="Normal Table"/>
     <w:uiPriority w:val="99"/>
     <w:semiHidden/>
     <w:unhideWhenUsed/>
+    <w:qFormat/>
     <w:tblPr>
       <w:tblInd w:w="0" w:type="dxa"/>
       <w:tblCellMar>
@@ -3396,16 +3389,16 @@
       </w:tblCellMar>
     </w:tblPr>
   </w:style>
-  <w:style w:type="numbering" w:default="1" w:styleId="NoList">
+  <w:style w:type="numbering" w:default="1" w:styleId="Bezlisty">
     <w:name w:val="No List"/>
     <w:uiPriority w:val="99"/>
     <w:semiHidden/>
     <w:unhideWhenUsed/>
   </w:style>
-  <w:style w:type="character" w:customStyle="1" w:styleId="Heading1Char">
-    <w:name w:val="Heading 1 Char"/>
-    <w:basedOn w:val="DefaultParagraphFont"/>
-    <w:link w:val="Heading1"/>
+  <w:style w:type="character" w:customStyle="1" w:styleId="Nagwek1Znak">
+    <w:name w:val="Nagłówek 1 Znak"/>
+    <w:basedOn w:val="Domylnaczcionkaakapitu"/>
+    <w:link w:val="Nagwek1"/>
     <w:uiPriority w:val="99"/>
     <w:rsid w:val="002639C1"/>
     <w:rPr>
@@ -3417,10 +3410,10 @@
       <w:szCs w:val="32"/>
     </w:rPr>
   </w:style>
-  <w:style w:type="character" w:customStyle="1" w:styleId="Heading2Char">
-    <w:name w:val="Heading 2 Char"/>
-    <w:basedOn w:val="DefaultParagraphFont"/>
-    <w:link w:val="Heading2"/>
+  <w:style w:type="character" w:customStyle="1" w:styleId="Nagwek2Znak">
+    <w:name w:val="Nagłówek 2 Znak"/>
+    <w:basedOn w:val="Domylnaczcionkaakapitu"/>
+    <w:link w:val="Nagwek2"/>
     <w:uiPriority w:val="99"/>
     <w:rsid w:val="002639C1"/>
     <w:rPr>
@@ -3433,10 +3426,10 @@
       <w:szCs w:val="28"/>
     </w:rPr>
   </w:style>
-  <w:style w:type="character" w:customStyle="1" w:styleId="Heading3Char">
-    <w:name w:val="Heading 3 Char"/>
-    <w:basedOn w:val="DefaultParagraphFont"/>
-    <w:link w:val="Heading3"/>
+  <w:style w:type="character" w:customStyle="1" w:styleId="Nagwek3Znak">
+    <w:name w:val="Nagłówek 3 Znak"/>
+    <w:basedOn w:val="Domylnaczcionkaakapitu"/>
+    <w:link w:val="Nagwek3"/>
     <w:uiPriority w:val="99"/>
     <w:rsid w:val="002639C1"/>
     <w:rPr>
@@ -3447,10 +3440,10 @@
       <w:szCs w:val="26"/>
     </w:rPr>
   </w:style>
-  <w:style w:type="character" w:customStyle="1" w:styleId="Heading4Char">
-    <w:name w:val="Heading 4 Char"/>
-    <w:basedOn w:val="DefaultParagraphFont"/>
-    <w:link w:val="Heading4"/>
+  <w:style w:type="character" w:customStyle="1" w:styleId="Nagwek4Znak">
+    <w:name w:val="Nagłówek 4 Znak"/>
+    <w:basedOn w:val="Domylnaczcionkaakapitu"/>
+    <w:link w:val="Nagwek4"/>
     <w:uiPriority w:val="99"/>
     <w:rsid w:val="002639C1"/>
     <w:rPr>
@@ -3461,10 +3454,10 @@
       <w:szCs w:val="28"/>
     </w:rPr>
   </w:style>
-  <w:style w:type="character" w:customStyle="1" w:styleId="Heading5Char">
-    <w:name w:val="Heading 5 Char"/>
-    <w:basedOn w:val="DefaultParagraphFont"/>
-    <w:link w:val="Heading5"/>
+  <w:style w:type="character" w:customStyle="1" w:styleId="Nagwek5Znak">
+    <w:name w:val="Nagłówek 5 Znak"/>
+    <w:basedOn w:val="Domylnaczcionkaakapitu"/>
+    <w:link w:val="Nagwek5"/>
     <w:uiPriority w:val="99"/>
     <w:rsid w:val="002639C1"/>
     <w:rPr>
@@ -3477,10 +3470,10 @@
       <w:szCs w:val="26"/>
     </w:rPr>
   </w:style>
-  <w:style w:type="character" w:customStyle="1" w:styleId="Heading6Char">
-    <w:name w:val="Heading 6 Char"/>
-    <w:basedOn w:val="DefaultParagraphFont"/>
-    <w:link w:val="Heading6"/>
+  <w:style w:type="character" w:customStyle="1" w:styleId="Nagwek6Znak">
+    <w:name w:val="Nagłówek 6 Znak"/>
+    <w:basedOn w:val="Domylnaczcionkaakapitu"/>
+    <w:link w:val="Nagwek6"/>
     <w:uiPriority w:val="99"/>
     <w:rsid w:val="002639C1"/>
     <w:rPr>
@@ -3489,10 +3482,10 @@
       <w:bCs/>
     </w:rPr>
   </w:style>
-  <w:style w:type="character" w:customStyle="1" w:styleId="Heading7Char">
-    <w:name w:val="Heading 7 Char"/>
-    <w:basedOn w:val="DefaultParagraphFont"/>
-    <w:link w:val="Heading7"/>
+  <w:style w:type="character" w:customStyle="1" w:styleId="Nagwek7Znak">
+    <w:name w:val="Nagłówek 7 Znak"/>
+    <w:basedOn w:val="Domylnaczcionkaakapitu"/>
+    <w:link w:val="Nagwek7"/>
     <w:uiPriority w:val="99"/>
     <w:rsid w:val="002639C1"/>
     <w:rPr>
@@ -3501,10 +3494,10 @@
       <w:szCs w:val="24"/>
     </w:rPr>
   </w:style>
-  <w:style w:type="character" w:customStyle="1" w:styleId="Heading8Char">
-    <w:name w:val="Heading 8 Char"/>
-    <w:basedOn w:val="DefaultParagraphFont"/>
-    <w:link w:val="Heading8"/>
+  <w:style w:type="character" w:customStyle="1" w:styleId="Nagwek8Znak">
+    <w:name w:val="Nagłówek 8 Znak"/>
+    <w:basedOn w:val="Domylnaczcionkaakapitu"/>
+    <w:link w:val="Nagwek8"/>
     <w:uiPriority w:val="99"/>
     <w:rsid w:val="002639C1"/>
     <w:rPr>
@@ -3515,21 +3508,21 @@
       <w:szCs w:val="24"/>
     </w:rPr>
   </w:style>
-  <w:style w:type="character" w:customStyle="1" w:styleId="Heading9Char">
-    <w:name w:val="Heading 9 Char"/>
-    <w:basedOn w:val="DefaultParagraphFont"/>
-    <w:link w:val="Heading9"/>
+  <w:style w:type="character" w:customStyle="1" w:styleId="Nagwek9Znak">
+    <w:name w:val="Nagłówek 9 Znak"/>
+    <w:basedOn w:val="Domylnaczcionkaakapitu"/>
+    <w:link w:val="Nagwek9"/>
     <w:uiPriority w:val="99"/>
     <w:rsid w:val="002639C1"/>
     <w:rPr>
       <w:rFonts w:ascii="Times New Roman" w:hAnsi="Times New Roman" w:cs="Times New Roman"/>
     </w:rPr>
   </w:style>
-  <w:style w:type="paragraph" w:styleId="Title">
+  <w:style w:type="paragraph" w:styleId="Tytu">
     <w:name w:val="Title"/>
-    <w:basedOn w:val="Normal"/>
-    <w:next w:val="Normal"/>
-    <w:link w:val="TitleChar"/>
+    <w:basedOn w:val="Normalny"/>
+    <w:next w:val="Normalny"/>
+    <w:link w:val="TytuZnak"/>
     <w:uiPriority w:val="99"/>
     <w:qFormat/>
     <w:rsid w:val="002639C1"/>
@@ -3546,10 +3539,10 @@
       <w:szCs w:val="32"/>
     </w:rPr>
   </w:style>
-  <w:style w:type="character" w:customStyle="1" w:styleId="TitleChar">
-    <w:name w:val="Title Char"/>
-    <w:basedOn w:val="DefaultParagraphFont"/>
-    <w:link w:val="Title"/>
+  <w:style w:type="character" w:customStyle="1" w:styleId="TytuZnak">
+    <w:name w:val="Tytuł Znak"/>
+    <w:basedOn w:val="Domylnaczcionkaakapitu"/>
+    <w:link w:val="Tytu"/>
     <w:uiPriority w:val="99"/>
     <w:rsid w:val="002639C1"/>
     <w:rPr>
@@ -3561,11 +3554,11 @@
       <w:szCs w:val="32"/>
     </w:rPr>
   </w:style>
-  <w:style w:type="paragraph" w:styleId="Subtitle">
+  <w:style w:type="paragraph" w:styleId="Podtytu">
     <w:name w:val="Subtitle"/>
-    <w:basedOn w:val="Normal"/>
-    <w:next w:val="Normal"/>
-    <w:link w:val="SubtitleChar"/>
+    <w:basedOn w:val="Normalny"/>
+    <w:next w:val="Normalny"/>
+    <w:link w:val="PodtytuZnak"/>
     <w:uiPriority w:val="99"/>
     <w:qFormat/>
     <w:rsid w:val="002639C1"/>
@@ -3575,10 +3568,10 @@
       <w:outlineLvl w:val="1"/>
     </w:pPr>
   </w:style>
-  <w:style w:type="character" w:customStyle="1" w:styleId="SubtitleChar">
-    <w:name w:val="Subtitle Char"/>
-    <w:basedOn w:val="DefaultParagraphFont"/>
-    <w:link w:val="Subtitle"/>
+  <w:style w:type="character" w:customStyle="1" w:styleId="PodtytuZnak">
+    <w:name w:val="Podtytuł Znak"/>
+    <w:basedOn w:val="Domylnaczcionkaakapitu"/>
+    <w:link w:val="Podtytu"/>
     <w:uiPriority w:val="99"/>
     <w:rsid w:val="002639C1"/>
     <w:rPr>
@@ -3587,9 +3580,9 @@
       <w:szCs w:val="24"/>
     </w:rPr>
   </w:style>
-  <w:style w:type="character" w:styleId="Strong">
+  <w:style w:type="character" w:styleId="Pogrubienie">
     <w:name w:val="Strong"/>
-    <w:basedOn w:val="DefaultParagraphFont"/>
+    <w:basedOn w:val="Domylnaczcionkaakapitu"/>
     <w:uiPriority w:val="99"/>
     <w:qFormat/>
     <w:rsid w:val="002639C1"/>
@@ -3599,9 +3592,9 @@
       <w:bCs/>
     </w:rPr>
   </w:style>
-  <w:style w:type="character" w:styleId="Emphasis">
+  <w:style w:type="character" w:styleId="Uwydatnienie">
     <w:name w:val="Emphasis"/>
-    <w:basedOn w:val="DefaultParagraphFont"/>
+    <w:basedOn w:val="Domylnaczcionkaakapitu"/>
     <w:uiPriority w:val="99"/>
     <w:qFormat/>
     <w:rsid w:val="002639C1"/>
@@ -3613,16 +3606,16 @@
       <w:iCs/>
     </w:rPr>
   </w:style>
-  <w:style w:type="paragraph" w:styleId="NoSpacing">
+  <w:style w:type="paragraph" w:styleId="Bezodstpw">
     <w:name w:val="No Spacing"/>
-    <w:basedOn w:val="Normal"/>
+    <w:basedOn w:val="Normalny"/>
     <w:uiPriority w:val="99"/>
     <w:qFormat/>
     <w:rsid w:val="002639C1"/>
   </w:style>
-  <w:style w:type="paragraph" w:styleId="ListParagraph">
+  <w:style w:type="paragraph" w:styleId="Akapitzlist">
     <w:name w:val="List Paragraph"/>
-    <w:basedOn w:val="Normal"/>
+    <w:basedOn w:val="Normalny"/>
     <w:uiPriority w:val="99"/>
     <w:qFormat/>
     <w:rsid w:val="002639C1"/>
@@ -3630,11 +3623,11 @@
       <w:ind w:left="720"/>
     </w:pPr>
   </w:style>
-  <w:style w:type="paragraph" w:styleId="Quote">
+  <w:style w:type="paragraph" w:styleId="Cytat">
     <w:name w:val="Quote"/>
-    <w:basedOn w:val="Normal"/>
-    <w:next w:val="Normal"/>
-    <w:link w:val="QuoteChar"/>
+    <w:basedOn w:val="Normalny"/>
+    <w:next w:val="Normalny"/>
+    <w:link w:val="CytatZnak"/>
     <w:uiPriority w:val="99"/>
     <w:qFormat/>
     <w:rsid w:val="002639C1"/>
@@ -3643,10 +3636,10 @@
       <w:iCs/>
     </w:rPr>
   </w:style>
-  <w:style w:type="character" w:customStyle="1" w:styleId="QuoteChar">
-    <w:name w:val="Quote Char"/>
-    <w:basedOn w:val="DefaultParagraphFont"/>
-    <w:link w:val="Quote"/>
+  <w:style w:type="character" w:customStyle="1" w:styleId="CytatZnak">
+    <w:name w:val="Cytat Znak"/>
+    <w:basedOn w:val="Domylnaczcionkaakapitu"/>
+    <w:link w:val="Cytat"/>
     <w:uiPriority w:val="99"/>
     <w:rsid w:val="002639C1"/>
     <w:rPr>
@@ -3657,11 +3650,11 @@
       <w:szCs w:val="24"/>
     </w:rPr>
   </w:style>
-  <w:style w:type="paragraph" w:styleId="IntenseQuote">
+  <w:style w:type="paragraph" w:styleId="Cytatintensywny">
     <w:name w:val="Intense Quote"/>
-    <w:basedOn w:val="Normal"/>
-    <w:next w:val="Normal"/>
-    <w:link w:val="IntenseQuoteChar"/>
+    <w:basedOn w:val="Normalny"/>
+    <w:next w:val="Normalny"/>
+    <w:link w:val="CytatintensywnyZnak"/>
     <w:uiPriority w:val="99"/>
     <w:qFormat/>
     <w:rsid w:val="002639C1"/>
@@ -3675,10 +3668,10 @@
       <w:iCs/>
     </w:rPr>
   </w:style>
-  <w:style w:type="character" w:customStyle="1" w:styleId="IntenseQuoteChar">
-    <w:name w:val="Intense Quote Char"/>
-    <w:basedOn w:val="DefaultParagraphFont"/>
-    <w:link w:val="IntenseQuote"/>
+  <w:style w:type="character" w:customStyle="1" w:styleId="CytatintensywnyZnak">
+    <w:name w:val="Cytat intensywny Znak"/>
+    <w:basedOn w:val="Domylnaczcionkaakapitu"/>
+    <w:link w:val="Cytatintensywny"/>
     <w:uiPriority w:val="99"/>
     <w:rsid w:val="002639C1"/>
     <w:rPr>
@@ -3691,9 +3684,9 @@
       <w:szCs w:val="24"/>
     </w:rPr>
   </w:style>
-  <w:style w:type="character" w:styleId="SubtleEmphasis">
+  <w:style w:type="character" w:styleId="Wyrnieniedelikatne">
     <w:name w:val="Subtle Emphasis"/>
-    <w:basedOn w:val="DefaultParagraphFont"/>
+    <w:basedOn w:val="Domylnaczcionkaakapitu"/>
     <w:uiPriority w:val="99"/>
     <w:qFormat/>
     <w:rsid w:val="002639C1"/>
@@ -3704,9 +3697,9 @@
       <w:color w:val="auto"/>
     </w:rPr>
   </w:style>
-  <w:style w:type="character" w:styleId="IntenseEmphasis">
+  <w:style w:type="character" w:styleId="Wyrnienieintensywne">
     <w:name w:val="Intense Emphasis"/>
-    <w:basedOn w:val="DefaultParagraphFont"/>
+    <w:basedOn w:val="Domylnaczcionkaakapitu"/>
     <w:uiPriority w:val="99"/>
     <w:qFormat/>
     <w:rsid w:val="002639C1"/>
@@ -3721,9 +3714,9 @@
       <w:u w:val="single"/>
     </w:rPr>
   </w:style>
-  <w:style w:type="character" w:styleId="SubtleReference">
+  <w:style w:type="character" w:styleId="Odwoaniedelikatne">
     <w:name w:val="Subtle Reference"/>
-    <w:basedOn w:val="DefaultParagraphFont"/>
+    <w:basedOn w:val="Domylnaczcionkaakapitu"/>
     <w:uiPriority w:val="99"/>
     <w:qFormat/>
     <w:rsid w:val="002639C1"/>
@@ -3734,9 +3727,9 @@
       <w:u w:val="single"/>
     </w:rPr>
   </w:style>
-  <w:style w:type="character" w:styleId="IntenseReference">
+  <w:style w:type="character" w:styleId="Odwoanieintensywne">
     <w:name w:val="Intense Reference"/>
-    <w:basedOn w:val="DefaultParagraphFont"/>
+    <w:basedOn w:val="Domylnaczcionkaakapitu"/>
     <w:uiPriority w:val="99"/>
     <w:qFormat/>
     <w:rsid w:val="002639C1"/>
@@ -3749,9 +3742,9 @@
       <w:u w:val="single"/>
     </w:rPr>
   </w:style>
-  <w:style w:type="character" w:styleId="BookTitle">
+  <w:style w:type="character" w:styleId="Tytuksiki">
     <w:name w:val="Book Title"/>
-    <w:basedOn w:val="DefaultParagraphFont"/>
+    <w:basedOn w:val="Domylnaczcionkaakapitu"/>
     <w:uiPriority w:val="99"/>
     <w:qFormat/>
     <w:rsid w:val="002639C1"/>
@@ -3765,10 +3758,10 @@
       <w:szCs w:val="24"/>
     </w:rPr>
   </w:style>
-  <w:style w:type="paragraph" w:styleId="TOCHeading">
+  <w:style w:type="paragraph" w:styleId="Nagwekspisutreci">
     <w:name w:val="TOC Heading"/>
-    <w:basedOn w:val="Heading1"/>
-    <w:next w:val="Normal"/>
+    <w:basedOn w:val="Nagwek1"/>
+    <w:next w:val="Normalny"/>
     <w:uiPriority w:val="99"/>
     <w:qFormat/>
     <w:rsid w:val="002639C1"/>
@@ -3776,10 +3769,10 @@
       <w:outlineLvl w:val="9"/>
     </w:pPr>
   </w:style>
-  <w:style w:type="paragraph" w:styleId="Header">
+  <w:style w:type="paragraph" w:styleId="Nagwek">
     <w:name w:val="header"/>
-    <w:basedOn w:val="Normal"/>
-    <w:link w:val="HeaderChar"/>
+    <w:basedOn w:val="Normalny"/>
+    <w:link w:val="NagwekZnak"/>
     <w:uiPriority w:val="99"/>
     <w:rsid w:val="002639C1"/>
     <w:pPr>
@@ -3789,10 +3782,10 @@
       </w:tabs>
     </w:pPr>
   </w:style>
-  <w:style w:type="character" w:customStyle="1" w:styleId="HeaderChar">
-    <w:name w:val="Header Char"/>
-    <w:basedOn w:val="DefaultParagraphFont"/>
-    <w:link w:val="Header"/>
+  <w:style w:type="character" w:customStyle="1" w:styleId="NagwekZnak">
+    <w:name w:val="Nagłówek Znak"/>
+    <w:basedOn w:val="Domylnaczcionkaakapitu"/>
+    <w:link w:val="Nagwek"/>
     <w:uiPriority w:val="99"/>
     <w:rsid w:val="002639C1"/>
     <w:rPr>
@@ -3801,10 +3794,10 @@
       <w:szCs w:val="24"/>
     </w:rPr>
   </w:style>
-  <w:style w:type="paragraph" w:styleId="Footer">
+  <w:style w:type="paragraph" w:styleId="Stopka">
     <w:name w:val="footer"/>
-    <w:basedOn w:val="Normal"/>
-    <w:link w:val="FooterChar"/>
+    <w:basedOn w:val="Normalny"/>
+    <w:link w:val="StopkaZnak"/>
     <w:uiPriority w:val="99"/>
     <w:rsid w:val="002639C1"/>
     <w:pPr>
@@ -3814,10 +3807,10 @@
       </w:tabs>
     </w:pPr>
   </w:style>
-  <w:style w:type="character" w:customStyle="1" w:styleId="FooterChar">
-    <w:name w:val="Footer Char"/>
-    <w:basedOn w:val="DefaultParagraphFont"/>
-    <w:link w:val="Footer"/>
+  <w:style w:type="character" w:customStyle="1" w:styleId="StopkaZnak">
+    <w:name w:val="Stopka Znak"/>
+    <w:basedOn w:val="Domylnaczcionkaakapitu"/>
+    <w:link w:val="Stopka"/>
     <w:uiPriority w:val="99"/>
     <w:rsid w:val="002639C1"/>
     <w:rPr>
@@ -3826,10 +3819,10 @@
       <w:szCs w:val="24"/>
     </w:rPr>
   </w:style>
-  <w:style w:type="paragraph" w:styleId="BalloonText">
+  <w:style w:type="paragraph" w:styleId="Tekstdymka">
     <w:name w:val="Balloon Text"/>
-    <w:basedOn w:val="Normal"/>
-    <w:link w:val="BalloonTextChar"/>
+    <w:basedOn w:val="Normalny"/>
+    <w:link w:val="TekstdymkaZnak"/>
     <w:uiPriority w:val="99"/>
     <w:rsid w:val="002639C1"/>
     <w:rPr>
@@ -3838,10 +3831,10 @@
       <w:szCs w:val="16"/>
     </w:rPr>
   </w:style>
-  <w:style w:type="character" w:customStyle="1" w:styleId="BalloonTextChar">
-    <w:name w:val="Balloon Text Char"/>
-    <w:basedOn w:val="DefaultParagraphFont"/>
-    <w:link w:val="BalloonText"/>
+  <w:style w:type="character" w:customStyle="1" w:styleId="TekstdymkaZnak">
+    <w:name w:val="Tekst dymka Znak"/>
+    <w:basedOn w:val="Domylnaczcionkaakapitu"/>
+    <w:link w:val="Tekstdymka"/>
     <w:uiPriority w:val="99"/>
     <w:rsid w:val="002639C1"/>
     <w:rPr>
@@ -3850,19 +3843,19 @@
       <w:szCs w:val="16"/>
     </w:rPr>
   </w:style>
-  <w:style w:type="character" w:styleId="LineNumber">
+  <w:style w:type="character" w:styleId="Numerwiersza">
     <w:name w:val="line number"/>
-    <w:basedOn w:val="DefaultParagraphFont"/>
+    <w:basedOn w:val="Domylnaczcionkaakapitu"/>
     <w:uiPriority w:val="99"/>
     <w:rsid w:val="002639C1"/>
     <w:rPr>
       <w:rFonts w:ascii="Times New Roman" w:hAnsi="Times New Roman" w:cs="Times New Roman"/>
     </w:rPr>
   </w:style>
-  <w:style w:type="paragraph" w:styleId="FootnoteText">
+  <w:style w:type="paragraph" w:styleId="Tekstprzypisudolnego">
     <w:name w:val="footnote text"/>
-    <w:basedOn w:val="Normal"/>
-    <w:link w:val="FootnoteTextChar"/>
+    <w:basedOn w:val="Normalny"/>
+    <w:link w:val="TekstprzypisudolnegoZnak"/>
     <w:uiPriority w:val="99"/>
     <w:rsid w:val="002639C1"/>
     <w:rPr>
@@ -3870,19 +3863,19 @@
       <w:szCs w:val="20"/>
     </w:rPr>
   </w:style>
-  <w:style w:type="character" w:customStyle="1" w:styleId="FootnoteTextChar">
-    <w:name w:val="Footnote Text Char"/>
-    <w:basedOn w:val="DefaultParagraphFont"/>
-    <w:link w:val="FootnoteText"/>
+  <w:style w:type="character" w:customStyle="1" w:styleId="TekstprzypisudolnegoZnak">
+    <w:name w:val="Tekst przypisu dolnego Znak"/>
+    <w:basedOn w:val="Domylnaczcionkaakapitu"/>
+    <w:link w:val="Tekstprzypisudolnego"/>
     <w:uiPriority w:val="99"/>
     <w:rsid w:val="002639C1"/>
     <w:rPr>
       <w:rFonts w:ascii="Times New Roman" w:hAnsi="Times New Roman" w:cs="Times New Roman"/>
     </w:rPr>
   </w:style>
-  <w:style w:type="character" w:styleId="FootnoteReference">
+  <w:style w:type="character" w:styleId="Odwoanieprzypisudolnego">
     <w:name w:val="footnote reference"/>
-    <w:basedOn w:val="DefaultParagraphFont"/>
+    <w:basedOn w:val="Domylnaczcionkaakapitu"/>
     <w:uiPriority w:val="99"/>
     <w:rsid w:val="002639C1"/>
     <w:rPr>
@@ -3907,9 +3900,9 @@
       <w:lang w:val="en-US" w:eastAsia="en-US"/>
     </w:rPr>
   </w:style>
-  <w:style w:type="character" w:styleId="Hyperlink">
+  <w:style w:type="character" w:styleId="Hipercze">
     <w:name w:val="Hyperlink"/>
-    <w:basedOn w:val="DefaultParagraphFont"/>
+    <w:basedOn w:val="Domylnaczcionkaakapitu"/>
     <w:uiPriority w:val="99"/>
     <w:rsid w:val="002639C1"/>
     <w:rPr>
@@ -3920,7 +3913,7 @@
   </w:style>
   <w:style w:type="paragraph" w:customStyle="1" w:styleId="PaperTitle">
     <w:name w:val="Paper Title"/>
-    <w:basedOn w:val="Normal"/>
+    <w:basedOn w:val="Normalny"/>
     <w:uiPriority w:val="99"/>
     <w:rsid w:val="002639C1"/>
     <w:pPr>
@@ -3931,7 +3924,7 @@
   </w:style>
   <w:style w:type="paragraph" w:customStyle="1" w:styleId="Author">
     <w:name w:val="Author"/>
-    <w:basedOn w:val="Normal"/>
+    <w:basedOn w:val="Normalny"/>
     <w:uiPriority w:val="99"/>
     <w:rsid w:val="002639C1"/>
     <w:pPr>
@@ -3942,7 +3935,7 @@
   </w:style>
   <w:style w:type="paragraph" w:customStyle="1" w:styleId="Affiliation">
     <w:name w:val="Affiliation"/>
-    <w:basedOn w:val="Normal"/>
+    <w:basedOn w:val="Normalny"/>
     <w:uiPriority w:val="99"/>
     <w:rsid w:val="002639C1"/>
     <w:pPr>
@@ -3957,7 +3950,7 @@
   </w:style>
   <w:style w:type="paragraph" w:customStyle="1" w:styleId="Footnote">
     <w:name w:val="Footnote"/>
-    <w:basedOn w:val="FootnoteText"/>
+    <w:basedOn w:val="Tekstprzypisudolnego"/>
     <w:uiPriority w:val="99"/>
     <w:rsid w:val="002639C1"/>
     <w:rPr>
@@ -3967,7 +3960,7 @@
   </w:style>
   <w:style w:type="paragraph" w:customStyle="1" w:styleId="Summary">
     <w:name w:val="Summary"/>
-    <w:basedOn w:val="Normal"/>
+    <w:basedOn w:val="Normalny"/>
     <w:uiPriority w:val="99"/>
     <w:rsid w:val="002639C1"/>
     <w:pPr>
@@ -3978,7 +3971,7 @@
   </w:style>
   <w:style w:type="paragraph" w:customStyle="1" w:styleId="BodyStyle">
     <w:name w:val="Body Style"/>
-    <w:basedOn w:val="Normal"/>
+    <w:basedOn w:val="Normalny"/>
     <w:uiPriority w:val="99"/>
     <w:rsid w:val="002639C1"/>
     <w:pPr>
@@ -3988,7 +3981,7 @@
   </w:style>
   <w:style w:type="paragraph" w:customStyle="1" w:styleId="SectionHead">
     <w:name w:val="Section Head"/>
-    <w:basedOn w:val="Normal"/>
+    <w:basedOn w:val="Normalny"/>
     <w:uiPriority w:val="99"/>
     <w:rsid w:val="002639C1"/>
     <w:pPr>
@@ -4019,7 +4012,7 @@
   </w:style>
   <w:style w:type="paragraph" w:customStyle="1" w:styleId="QuadLeftSubhead">
     <w:name w:val="Quad Left Subhead"/>
-    <w:basedOn w:val="Normal"/>
+    <w:basedOn w:val="Normalny"/>
     <w:uiPriority w:val="99"/>
     <w:rsid w:val="002639C1"/>
     <w:pPr>
@@ -4030,9 +4023,9 @@
       <w:iCs/>
     </w:rPr>
   </w:style>
-  <w:style w:type="character" w:styleId="CommentReference">
+  <w:style w:type="character" w:styleId="Odwoaniedokomentarza">
     <w:name w:val="annotation reference"/>
-    <w:basedOn w:val="DefaultParagraphFont"/>
+    <w:basedOn w:val="Domylnaczcionkaakapitu"/>
     <w:uiPriority w:val="99"/>
     <w:rsid w:val="002639C1"/>
     <w:rPr>
@@ -4041,10 +4034,10 @@
       <w:szCs w:val="16"/>
     </w:rPr>
   </w:style>
-  <w:style w:type="paragraph" w:styleId="CommentText">
+  <w:style w:type="paragraph" w:styleId="Tekstkomentarza">
     <w:name w:val="annotation text"/>
-    <w:basedOn w:val="Normal"/>
-    <w:link w:val="CommentTextChar"/>
+    <w:basedOn w:val="Normalny"/>
+    <w:link w:val="TekstkomentarzaZnak"/>
     <w:uiPriority w:val="99"/>
     <w:rsid w:val="002639C1"/>
     <w:rPr>
@@ -4052,10 +4045,10 @@
       <w:szCs w:val="20"/>
     </w:rPr>
   </w:style>
-  <w:style w:type="character" w:customStyle="1" w:styleId="CommentTextChar">
-    <w:name w:val="Comment Text Char"/>
-    <w:basedOn w:val="DefaultParagraphFont"/>
-    <w:link w:val="CommentText"/>
+  <w:style w:type="character" w:customStyle="1" w:styleId="TekstkomentarzaZnak">
+    <w:name w:val="Tekst komentarza Znak"/>
+    <w:basedOn w:val="Domylnaczcionkaakapitu"/>
+    <w:link w:val="Tekstkomentarza"/>
     <w:uiPriority w:val="99"/>
     <w:rsid w:val="002639C1"/>
     <w:rPr>
@@ -4063,11 +4056,11 @@
       <w:lang w:val="en-US" w:eastAsia="en-US"/>
     </w:rPr>
   </w:style>
-  <w:style w:type="paragraph" w:styleId="CommentSubject">
+  <w:style w:type="paragraph" w:styleId="Tematkomentarza">
     <w:name w:val="annotation subject"/>
-    <w:basedOn w:val="CommentText"/>
-    <w:next w:val="CommentText"/>
-    <w:link w:val="CommentSubjectChar"/>
+    <w:basedOn w:val="Tekstkomentarza"/>
+    <w:next w:val="Tekstkomentarza"/>
+    <w:link w:val="TematkomentarzaZnak"/>
     <w:uiPriority w:val="99"/>
     <w:rsid w:val="002639C1"/>
     <w:rPr>
@@ -4075,10 +4068,10 @@
       <w:bCs/>
     </w:rPr>
   </w:style>
-  <w:style w:type="character" w:customStyle="1" w:styleId="CommentSubjectChar">
-    <w:name w:val="Comment Subject Char"/>
-    <w:basedOn w:val="CommentTextChar"/>
-    <w:link w:val="CommentSubject"/>
+  <w:style w:type="character" w:customStyle="1" w:styleId="TematkomentarzaZnak">
+    <w:name w:val="Temat komentarza Znak"/>
+    <w:basedOn w:val="TekstkomentarzaZnak"/>
+    <w:link w:val="Tematkomentarza"/>
     <w:uiPriority w:val="99"/>
     <w:rsid w:val="002639C1"/>
     <w:rPr>
@@ -4088,10 +4081,10 @@
       <w:lang w:val="en-US" w:eastAsia="en-US"/>
     </w:rPr>
   </w:style>
-  <w:style w:type="paragraph" w:styleId="Caption">
+  <w:style w:type="paragraph" w:styleId="Legenda">
     <w:name w:val="caption"/>
-    <w:basedOn w:val="Normal"/>
-    <w:next w:val="Normal"/>
+    <w:basedOn w:val="Normalny"/>
+    <w:next w:val="Normalny"/>
     <w:uiPriority w:val="99"/>
     <w:qFormat/>
     <w:rsid w:val="002639C1"/>
@@ -4107,13 +4100,13 @@
   </w:style>
   <w:style w:type="paragraph" w:customStyle="1" w:styleId="Note">
     <w:name w:val="Note"/>
-    <w:basedOn w:val="Caption"/>
+    <w:basedOn w:val="Legenda"/>
     <w:uiPriority w:val="99"/>
     <w:rsid w:val="002639C1"/>
   </w:style>
   <w:style w:type="character" w:customStyle="1" w:styleId="CaptionChar">
     <w:name w:val="Caption Char"/>
-    <w:basedOn w:val="DefaultParagraphFont"/>
+    <w:basedOn w:val="Domylnaczcionkaakapitu"/>
     <w:uiPriority w:val="99"/>
     <w:rsid w:val="002639C1"/>
     <w:rPr>
@@ -4141,16 +4134,16 @@
       <w:lang w:val="en-GB" w:eastAsia="en-US"/>
     </w:rPr>
   </w:style>
-  <w:style w:type="paragraph" w:styleId="Bibliography">
+  <w:style w:type="paragraph" w:styleId="Bibliografia">
     <w:name w:val="Bibliography"/>
-    <w:basedOn w:val="Normal"/>
-    <w:next w:val="Normal"/>
-    <w:uiPriority w:val="99"/>
-    <w:rsid w:val="002639C1"/>
-  </w:style>
-  <w:style w:type="character" w:styleId="PlaceholderText">
+    <w:basedOn w:val="Normalny"/>
+    <w:next w:val="Normalny"/>
+    <w:uiPriority w:val="99"/>
+    <w:rsid w:val="002639C1"/>
+  </w:style>
+  <w:style w:type="character" w:styleId="Tekstzastpczy">
     <w:name w:val="Placeholder Text"/>
-    <w:basedOn w:val="DefaultParagraphFont"/>
+    <w:basedOn w:val="Domylnaczcionkaakapitu"/>
     <w:uiPriority w:val="99"/>
     <w:rsid w:val="002639C1"/>
     <w:rPr>
@@ -4160,14 +4153,14 @@
   </w:style>
   <w:style w:type="character" w:customStyle="1" w:styleId="shorttext">
     <w:name w:val="short_text"/>
-    <w:basedOn w:val="DefaultParagraphFont"/>
+    <w:basedOn w:val="Domylnaczcionkaakapitu"/>
     <w:uiPriority w:val="99"/>
     <w:rsid w:val="002639C1"/>
     <w:rPr>
       <w:rFonts w:ascii="Times New Roman" w:hAnsi="Times New Roman" w:cs="Times New Roman"/>
     </w:rPr>
   </w:style>
-  <w:style w:type="paragraph" w:styleId="Revision">
+  <w:style w:type="paragraph" w:styleId="Poprawka">
     <w:name w:val="Revision"/>
     <w:hidden/>
     <w:uiPriority w:val="99"/>
@@ -4179,10 +4172,10 @@
       <w:lang w:val="en-US" w:eastAsia="en-US"/>
     </w:rPr>
   </w:style>
-  <w:style w:type="paragraph" w:styleId="TOAHeading">
+  <w:style w:type="paragraph" w:styleId="Nagwekwykazurde">
     <w:name w:val="toa heading"/>
-    <w:basedOn w:val="Normal"/>
-    <w:next w:val="Normal"/>
+    <w:basedOn w:val="Normalny"/>
+    <w:next w:val="Normalny"/>
     <w:uiPriority w:val="99"/>
     <w:rsid w:val="002639C1"/>
     <w:pPr>
@@ -4196,16 +4189,16 @@
   </w:style>
   <w:style w:type="character" w:customStyle="1" w:styleId="hps">
     <w:name w:val="hps"/>
-    <w:basedOn w:val="DefaultParagraphFont"/>
+    <w:basedOn w:val="Domylnaczcionkaakapitu"/>
     <w:uiPriority w:val="99"/>
     <w:rsid w:val="002639C1"/>
     <w:rPr>
       <w:rFonts w:ascii="Times New Roman" w:hAnsi="Times New Roman" w:cs="Times New Roman"/>
     </w:rPr>
   </w:style>
-  <w:style w:type="paragraph" w:styleId="NormalWeb">
+  <w:style w:type="paragraph" w:styleId="NormalnyWeb">
     <w:name w:val="Normal (Web)"/>
-    <w:basedOn w:val="Normal"/>
+    <w:basedOn w:val="Normalny"/>
     <w:uiPriority w:val="99"/>
     <w:rsid w:val="002639C1"/>
     <w:pPr>
@@ -4217,7 +4210,7 @@
   </w:style>
   <w:style w:type="paragraph" w:customStyle="1" w:styleId="ecxmsonormal">
     <w:name w:val="ecxmsonormal"/>
-    <w:basedOn w:val="Normal"/>
+    <w:basedOn w:val="Normalny"/>
     <w:uiPriority w:val="99"/>
     <w:rsid w:val="002639C1"/>
     <w:pPr>

</xml_diff>